<commit_message>
Update CMPS405-PHASE 1_Report - push3 fix mistake.docx
i put what i did
</commit_message>
<xml_diff>
--- a/CMPS405-PHASE 1_Report - push3 fix mistake.docx
+++ b/CMPS405-PHASE 1_Report - push3 fix mistake.docx
@@ -614,7 +614,6 @@
         </w:rPr>
         <w:tab/>
       </w:r>
-      <w:proofErr w:type="gramStart"/>
       <w:r>
         <w:rPr>
           <w:rFonts w:asciiTheme="majorBidi" w:hAnsiTheme="majorBidi" w:cstheme="majorBidi"/>
@@ -629,16 +628,7 @@
           <w:sz w:val="24"/>
           <w:szCs w:val="24"/>
         </w:rPr>
-        <w:t xml:space="preserve">  ID</w:t>
-      </w:r>
-      <w:proofErr w:type="gramEnd"/>
-      <w:r>
-        <w:rPr>
-          <w:rFonts w:asciiTheme="majorBidi" w:hAnsiTheme="majorBidi" w:cstheme="majorBidi"/>
-          <w:sz w:val="24"/>
-          <w:szCs w:val="24"/>
-        </w:rPr>
-        <w:t>:</w:t>
+        <w:t xml:space="preserve">  ID:</w:t>
       </w:r>
       <w:r>
         <w:rPr>
@@ -683,18 +673,8 @@
           <w:sz w:val="24"/>
           <w:szCs w:val="24"/>
         </w:rPr>
-        <w:t xml:space="preserve">Nasser </w:t>
-      </w:r>
-      <w:proofErr w:type="spellStart"/>
-      <w:r>
-        <w:rPr>
-          <w:rFonts w:asciiTheme="majorBidi" w:hAnsiTheme="majorBidi" w:cstheme="majorBidi"/>
-          <w:sz w:val="24"/>
-          <w:szCs w:val="24"/>
-        </w:rPr>
-        <w:t>Aljufairi</w:t>
-      </w:r>
-      <w:proofErr w:type="spellEnd"/>
+        <w:t>Nasser Aljufairi</w:t>
+      </w:r>
       <w:r>
         <w:rPr>
           <w:rFonts w:asciiTheme="majorBidi" w:hAnsiTheme="majorBidi" w:cstheme="majorBidi"/>
@@ -770,18 +750,8 @@
           <w:sz w:val="24"/>
           <w:szCs w:val="24"/>
         </w:rPr>
-        <w:t>Murshed Al-</w:t>
-      </w:r>
-      <w:proofErr w:type="spellStart"/>
-      <w:r>
-        <w:rPr>
-          <w:rFonts w:asciiTheme="majorBidi" w:hAnsiTheme="majorBidi" w:cstheme="majorBidi"/>
-          <w:sz w:val="24"/>
-          <w:szCs w:val="24"/>
-        </w:rPr>
-        <w:t>Muhannadi</w:t>
-      </w:r>
-      <w:proofErr w:type="spellEnd"/>
+        <w:t>Murshed Al-Muhannadi</w:t>
+      </w:r>
       <w:r>
         <w:rPr>
           <w:rFonts w:asciiTheme="majorBidi" w:hAnsiTheme="majorBidi" w:cstheme="majorBidi"/>
@@ -864,7 +834,6 @@
         </w:rPr>
         <w:t xml:space="preserve">: </w:t>
       </w:r>
-      <w:proofErr w:type="spellStart"/>
       <w:r>
         <w:rPr>
           <w:rFonts w:asciiTheme="majorBidi" w:hAnsiTheme="majorBidi" w:cstheme="majorBidi"/>
@@ -875,20 +844,7 @@
           <w:sz w:val="32"/>
           <w:szCs w:val="32"/>
         </w:rPr>
-        <w:t>Eng.Heba</w:t>
-      </w:r>
-      <w:proofErr w:type="spellEnd"/>
-      <w:r>
-        <w:rPr>
-          <w:rFonts w:asciiTheme="majorBidi" w:hAnsiTheme="majorBidi" w:cstheme="majorBidi"/>
-          <w:b/>
-          <w:bCs/>
-          <w:i/>
-          <w:iCs/>
-          <w:sz w:val="32"/>
-          <w:szCs w:val="32"/>
-        </w:rPr>
-        <w:t xml:space="preserve"> Dawoud</w:t>
+        <w:t>Eng.Heba Dawoud</w:t>
       </w:r>
       <w:r>
         <w:rPr>
@@ -1337,6 +1293,11 @@
           </w:tcPr>
           <w:p>
             <w:pPr>
+              <w:pStyle w:val="ListParagraph"/>
+              <w:numPr>
+                <w:ilvl w:val="0"/>
+                <w:numId w:val="14"/>
+              </w:numPr>
               <w:rPr>
                 <w:rFonts w:asciiTheme="majorBidi" w:eastAsia="Calibri" w:hAnsiTheme="majorBidi" w:cstheme="majorBidi"/>
                 <w:color w:val="000000"/>
@@ -1344,6 +1305,39 @@
                 <w:szCs w:val="24"/>
               </w:rPr>
             </w:pPr>
+            <w:r>
+              <w:rPr>
+                <w:rFonts w:asciiTheme="majorBidi" w:eastAsia="Calibri" w:hAnsiTheme="majorBidi" w:cstheme="majorBidi"/>
+                <w:color w:val="000000"/>
+                <w:sz w:val="24"/>
+                <w:szCs w:val="24"/>
+              </w:rPr>
+              <w:t>Login.sh</w:t>
+            </w:r>
+          </w:p>
+          <w:p>
+            <w:pPr>
+              <w:pStyle w:val="ListParagraph"/>
+              <w:numPr>
+                <w:ilvl w:val="0"/>
+                <w:numId w:val="14"/>
+              </w:numPr>
+              <w:rPr>
+                <w:rFonts w:asciiTheme="majorBidi" w:eastAsia="Calibri" w:hAnsiTheme="majorBidi" w:cstheme="majorBidi"/>
+                <w:color w:val="000000"/>
+                <w:sz w:val="24"/>
+                <w:szCs w:val="24"/>
+              </w:rPr>
+            </w:pPr>
+            <w:r>
+              <w:rPr>
+                <w:rFonts w:asciiTheme="majorBidi" w:eastAsia="Calibri" w:hAnsiTheme="majorBidi" w:cstheme="majorBidi"/>
+                <w:color w:val="000000"/>
+                <w:sz w:val="24"/>
+                <w:szCs w:val="24"/>
+              </w:rPr>
+              <w:t>Check.sh      (client1)</w:t>
+            </w:r>
           </w:p>
         </w:tc>
         <w:tc>
@@ -1367,6 +1361,15 @@
                 <w:szCs w:val="24"/>
               </w:rPr>
             </w:pPr>
+            <w:r>
+              <w:rPr>
+                <w:rFonts w:asciiTheme="majorBidi" w:eastAsia="Calibri" w:hAnsiTheme="majorBidi" w:cstheme="majorBidi"/>
+                <w:color w:val="000000"/>
+                <w:sz w:val="24"/>
+                <w:szCs w:val="24"/>
+              </w:rPr>
+              <w:t>25%</w:t>
+            </w:r>
           </w:p>
         </w:tc>
       </w:tr>
@@ -1402,19 +1405,8 @@
                 <w:sz w:val="24"/>
                 <w:szCs w:val="24"/>
               </w:rPr>
-              <w:t xml:space="preserve">Nasser </w:t>
+              <w:t>Nasser Aljufairi</w:t>
             </w:r>
-            <w:proofErr w:type="spellStart"/>
-            <w:r>
-              <w:rPr>
-                <w:rFonts w:asciiTheme="majorBidi" w:eastAsia="Calibri" w:hAnsiTheme="majorBidi" w:cstheme="majorBidi"/>
-                <w:color w:val="000000"/>
-                <w:sz w:val="24"/>
-                <w:szCs w:val="24"/>
-              </w:rPr>
-              <w:t>Aljufairi</w:t>
-            </w:r>
-            <w:proofErr w:type="spellEnd"/>
           </w:p>
         </w:tc>
         <w:tc>
@@ -1454,27 +1446,7 @@
                 <w:sz w:val="24"/>
                 <w:szCs w:val="24"/>
               </w:rPr>
-              <w:t xml:space="preserve">Shell </w:t>
-            </w:r>
-            <w:proofErr w:type="gramStart"/>
-            <w:r>
-              <w:rPr>
-                <w:rFonts w:asciiTheme="majorBidi" w:eastAsia="Calibri" w:hAnsiTheme="majorBidi" w:cstheme="majorBidi"/>
-                <w:color w:val="000000"/>
-                <w:sz w:val="24"/>
-                <w:szCs w:val="24"/>
-              </w:rPr>
-              <w:t>scripts :</w:t>
-            </w:r>
-            <w:proofErr w:type="gramEnd"/>
-            <w:r>
-              <w:rPr>
-                <w:rFonts w:asciiTheme="majorBidi" w:eastAsia="Calibri" w:hAnsiTheme="majorBidi" w:cstheme="majorBidi"/>
-                <w:color w:val="000000"/>
-                <w:sz w:val="24"/>
-                <w:szCs w:val="24"/>
-              </w:rPr>
-              <w:t>system.sh</w:t>
+              <w:t>Shell scripts :system.sh</w:t>
             </w:r>
           </w:p>
         </w:tc>
@@ -1535,19 +1507,8 @@
                 <w:sz w:val="24"/>
                 <w:szCs w:val="24"/>
               </w:rPr>
-              <w:t>Murshed Al-</w:t>
+              <w:t>Murshed Al-Muhannadi</w:t>
             </w:r>
-            <w:proofErr w:type="spellStart"/>
-            <w:r>
-              <w:rPr>
-                <w:rFonts w:asciiTheme="majorBidi" w:eastAsia="Calibri" w:hAnsiTheme="majorBidi" w:cstheme="majorBidi"/>
-                <w:color w:val="000000"/>
-                <w:sz w:val="24"/>
-                <w:szCs w:val="24"/>
-              </w:rPr>
-              <w:t>Muhannadi</w:t>
-            </w:r>
-            <w:proofErr w:type="spellEnd"/>
           </w:p>
         </w:tc>
         <w:tc>
@@ -2149,35 +2110,7 @@
         <w:rPr>
           <w:rFonts w:asciiTheme="majorBidi" w:hAnsiTheme="majorBidi" w:cstheme="majorBidi"/>
         </w:rPr>
-        <w:t xml:space="preserve">The command to install SSH if it’s not installed: $ </w:t>
-      </w:r>
-      <w:proofErr w:type="spellStart"/>
-      <w:r>
-        <w:rPr>
-          <w:rFonts w:asciiTheme="majorBidi" w:hAnsiTheme="majorBidi" w:cstheme="majorBidi"/>
-        </w:rPr>
-        <w:t>sudo</w:t>
-      </w:r>
-      <w:proofErr w:type="spellEnd"/>
-      <w:r>
-        <w:rPr>
-          <w:rFonts w:asciiTheme="majorBidi" w:hAnsiTheme="majorBidi" w:cstheme="majorBidi"/>
-        </w:rPr>
-        <w:t xml:space="preserve"> apt install </w:t>
-      </w:r>
-      <w:proofErr w:type="spellStart"/>
-      <w:r>
-        <w:rPr>
-          <w:rFonts w:asciiTheme="majorBidi" w:hAnsiTheme="majorBidi" w:cstheme="majorBidi"/>
-        </w:rPr>
-        <w:t>openssh</w:t>
-      </w:r>
-      <w:proofErr w:type="spellEnd"/>
-      <w:r>
-        <w:rPr>
-          <w:rFonts w:asciiTheme="majorBidi" w:hAnsiTheme="majorBidi" w:cstheme="majorBidi"/>
-        </w:rPr>
-        <w:t>-server</w:t>
+        <w:t>The command to install SSH if it’s not installed: $ sudo apt install openssh-server</w:t>
       </w:r>
     </w:p>
     <w:p>
@@ -2405,31 +2338,7 @@
           <w:szCs w:val="32"/>
           <w:u w:val="single"/>
         </w:rPr>
-        <w:t xml:space="preserve">Task </w:t>
-      </w:r>
-      <w:proofErr w:type="gramStart"/>
-      <w:r>
-        <w:rPr>
-          <w:rFonts w:asciiTheme="majorBidi" w:hAnsiTheme="majorBidi" w:cstheme="majorBidi"/>
-          <w:b/>
-          <w:bCs/>
-          <w:sz w:val="32"/>
-          <w:szCs w:val="32"/>
-          <w:u w:val="single"/>
-        </w:rPr>
-        <w:t>2 :</w:t>
-      </w:r>
-      <w:proofErr w:type="gramEnd"/>
-      <w:r>
-        <w:rPr>
-          <w:rFonts w:asciiTheme="majorBidi" w:hAnsiTheme="majorBidi" w:cstheme="majorBidi"/>
-          <w:b/>
-          <w:bCs/>
-          <w:sz w:val="32"/>
-          <w:szCs w:val="32"/>
-          <w:u w:val="single"/>
-        </w:rPr>
-        <w:t xml:space="preserve"> Configuration </w:t>
+        <w:t xml:space="preserve">Task 2 : Configuration </w:t>
       </w:r>
     </w:p>
     <w:p>
@@ -2629,25 +2538,7 @@
           <w:sz w:val="24"/>
           <w:szCs w:val="24"/>
         </w:rPr>
-        <w:t xml:space="preserve">Accessing the server from client 1 using SSH and the </w:t>
-      </w:r>
-      <w:proofErr w:type="spellStart"/>
-      <w:r>
-        <w:rPr>
-          <w:rFonts w:asciiTheme="majorBidi" w:hAnsiTheme="majorBidi" w:cstheme="majorBidi"/>
-          <w:sz w:val="24"/>
-          <w:szCs w:val="24"/>
-        </w:rPr>
-        <w:t>ip</w:t>
-      </w:r>
-      <w:proofErr w:type="spellEnd"/>
-      <w:r>
-        <w:rPr>
-          <w:rFonts w:asciiTheme="majorBidi" w:hAnsiTheme="majorBidi" w:cstheme="majorBidi"/>
-          <w:sz w:val="24"/>
-          <w:szCs w:val="24"/>
-        </w:rPr>
-        <w:t xml:space="preserve"> address of the server we just retrieved:</w:t>
+        <w:t>Accessing the server from client 1 using SSH and the ip address of the server we just retrieved:</w:t>
       </w:r>
     </w:p>
     <w:p>
@@ -2943,7 +2834,7 @@
           <w:noProof/>
         </w:rPr>
         <w:drawing>
-          <wp:inline distT="0" distB="0" distL="0" distR="0" wp14:anchorId="038D4A8A" wp14:editId="66AE50CA">
+          <wp:inline distT="0" distB="0" distL="0" distR="0" wp14:anchorId="038D4A8A" wp14:editId="2F1E9F3A">
             <wp:extent cx="5731510" cy="3030855"/>
             <wp:effectExtent l="0" t="0" r="2540" b="0"/>
             <wp:docPr id="1787370657" name="Picture 3"/>
@@ -3031,54 +2922,16 @@
           <w:sz w:val="24"/>
           <w:szCs w:val="24"/>
         </w:rPr>
-        <w:t xml:space="preserve"> </w:t>
-      </w:r>
-      <w:proofErr w:type="spellStart"/>
-      <w:r>
-        <w:rPr>
-          <w:rFonts w:asciiTheme="majorBidi" w:hAnsiTheme="majorBidi" w:cstheme="majorBidi"/>
-          <w:sz w:val="24"/>
-          <w:szCs w:val="24"/>
-        </w:rPr>
-        <w:t>sudo</w:t>
-      </w:r>
-      <w:proofErr w:type="spellEnd"/>
-      <w:r>
-        <w:rPr>
-          <w:rFonts w:asciiTheme="majorBidi" w:hAnsiTheme="majorBidi" w:cstheme="majorBidi"/>
-          <w:sz w:val="24"/>
-          <w:szCs w:val="24"/>
-        </w:rPr>
-        <w:t xml:space="preserve"> nano /</w:t>
-      </w:r>
-      <w:proofErr w:type="spellStart"/>
-      <w:r>
-        <w:rPr>
-          <w:rFonts w:asciiTheme="majorBidi" w:hAnsiTheme="majorBidi" w:cstheme="majorBidi"/>
-          <w:sz w:val="24"/>
-          <w:szCs w:val="24"/>
-        </w:rPr>
-        <w:t>etc</w:t>
-      </w:r>
-      <w:proofErr w:type="spellEnd"/>
-      <w:r>
-        <w:rPr>
-          <w:rFonts w:asciiTheme="majorBidi" w:hAnsiTheme="majorBidi" w:cstheme="majorBidi"/>
-          <w:sz w:val="24"/>
-          <w:szCs w:val="24"/>
-        </w:rPr>
-        <w:t>/ssh/</w:t>
-      </w:r>
-      <w:proofErr w:type="spellStart"/>
-      <w:r>
-        <w:rPr>
-          <w:rFonts w:asciiTheme="majorBidi" w:hAnsiTheme="majorBidi" w:cstheme="majorBidi"/>
-          <w:sz w:val="24"/>
-          <w:szCs w:val="24"/>
-        </w:rPr>
-        <w:t>ssh_config</w:t>
-      </w:r>
-      <w:proofErr w:type="spellEnd"/>
+        <w:t xml:space="preserve"> sudo</w:t>
+      </w:r>
+      <w:r>
+        <w:rPr>
+          <w:rFonts w:asciiTheme="majorBidi" w:hAnsiTheme="majorBidi" w:cstheme="majorBidi"/>
+          <w:sz w:val="24"/>
+          <w:szCs w:val="24"/>
+        </w:rPr>
+        <w:t xml:space="preserve"> nano /etc/ssh/ssh_config</w:t>
+      </w:r>
       <w:r>
         <w:rPr>
           <w:rFonts w:asciiTheme="majorBidi" w:hAnsiTheme="majorBidi" w:cstheme="majorBidi"/>
@@ -3336,19 +3189,11 @@
           <w:rFonts w:asciiTheme="majorBidi" w:hAnsiTheme="majorBidi" w:cstheme="majorBidi"/>
         </w:rPr>
       </w:pPr>
-      <w:proofErr w:type="gramStart"/>
-      <w:r>
-        <w:rPr>
-          <w:rFonts w:asciiTheme="majorBidi" w:hAnsiTheme="majorBidi" w:cstheme="majorBidi"/>
-        </w:rPr>
-        <w:t>if !</w:t>
-      </w:r>
-      <w:proofErr w:type="gramEnd"/>
-      <w:r>
-        <w:rPr>
-          <w:rFonts w:asciiTheme="majorBidi" w:hAnsiTheme="majorBidi" w:cstheme="majorBidi"/>
-        </w:rPr>
-        <w:t xml:space="preserve"> command -v ping &amp;&gt; /dev/null || ! command -v traceroute &amp;&gt; /dev/null; then</w:t>
+      <w:r>
+        <w:rPr>
+          <w:rFonts w:asciiTheme="majorBidi" w:hAnsiTheme="majorBidi" w:cstheme="majorBidi"/>
+        </w:rPr>
+        <w:t>if ! command -v ping &amp;&gt; /dev/null || ! command -v traceroute &amp;&gt; /dev/null; then</w:t>
       </w:r>
     </w:p>
     <w:p>
@@ -3374,49 +3219,7 @@
         <w:rPr>
           <w:rFonts w:asciiTheme="majorBidi" w:hAnsiTheme="majorBidi" w:cstheme="majorBidi"/>
         </w:rPr>
-        <w:t xml:space="preserve">    </w:t>
-      </w:r>
-      <w:proofErr w:type="spellStart"/>
-      <w:r>
-        <w:rPr>
-          <w:rFonts w:asciiTheme="majorBidi" w:hAnsiTheme="majorBidi" w:cstheme="majorBidi"/>
-        </w:rPr>
-        <w:t>sudo</w:t>
-      </w:r>
-      <w:proofErr w:type="spellEnd"/>
-      <w:r>
-        <w:rPr>
-          <w:rFonts w:asciiTheme="majorBidi" w:hAnsiTheme="majorBidi" w:cstheme="majorBidi"/>
-        </w:rPr>
-        <w:t xml:space="preserve"> apt-get update &amp;&amp; </w:t>
-      </w:r>
-      <w:proofErr w:type="spellStart"/>
-      <w:r>
-        <w:rPr>
-          <w:rFonts w:asciiTheme="majorBidi" w:hAnsiTheme="majorBidi" w:cstheme="majorBidi"/>
-        </w:rPr>
-        <w:t>sudo</w:t>
-      </w:r>
-      <w:proofErr w:type="spellEnd"/>
-      <w:r>
-        <w:rPr>
-          <w:rFonts w:asciiTheme="majorBidi" w:hAnsiTheme="majorBidi" w:cstheme="majorBidi"/>
-        </w:rPr>
-        <w:t xml:space="preserve"> apt-get install -y </w:t>
-      </w:r>
-      <w:proofErr w:type="spellStart"/>
-      <w:r>
-        <w:rPr>
-          <w:rFonts w:asciiTheme="majorBidi" w:hAnsiTheme="majorBidi" w:cstheme="majorBidi"/>
-        </w:rPr>
-        <w:t>iputils</w:t>
-      </w:r>
-      <w:proofErr w:type="spellEnd"/>
-      <w:r>
-        <w:rPr>
-          <w:rFonts w:asciiTheme="majorBidi" w:hAnsiTheme="majorBidi" w:cstheme="majorBidi"/>
-        </w:rPr>
-        <w:t>-ping traceroute</w:t>
+        <w:t xml:space="preserve">    sudo apt-get update &amp;&amp; sudo apt-get install -y iputils-ping traceroute</w:t>
       </w:r>
     </w:p>
     <w:p>
@@ -3471,33 +3274,11 @@
           <w:rFonts w:asciiTheme="majorBidi" w:hAnsiTheme="majorBidi" w:cstheme="majorBidi"/>
         </w:rPr>
       </w:pPr>
-      <w:proofErr w:type="spellStart"/>
-      <w:r>
-        <w:rPr>
-          <w:rFonts w:asciiTheme="majorBidi" w:hAnsiTheme="majorBidi" w:cstheme="majorBidi"/>
-        </w:rPr>
-        <w:t>execute_</w:t>
-      </w:r>
-      <w:proofErr w:type="gramStart"/>
-      <w:r>
-        <w:rPr>
-          <w:rFonts w:asciiTheme="majorBidi" w:hAnsiTheme="majorBidi" w:cstheme="majorBidi"/>
-        </w:rPr>
-        <w:t>traceroute</w:t>
-      </w:r>
-      <w:proofErr w:type="spellEnd"/>
-      <w:r>
-        <w:rPr>
-          <w:rFonts w:asciiTheme="majorBidi" w:hAnsiTheme="majorBidi" w:cstheme="majorBidi"/>
-        </w:rPr>
-        <w:t>(</w:t>
-      </w:r>
-      <w:proofErr w:type="gramEnd"/>
-      <w:r>
-        <w:rPr>
-          <w:rFonts w:asciiTheme="majorBidi" w:hAnsiTheme="majorBidi" w:cstheme="majorBidi"/>
-        </w:rPr>
-        <w:t>) {</w:t>
+      <w:r>
+        <w:rPr>
+          <w:rFonts w:asciiTheme="majorBidi" w:hAnsiTheme="majorBidi" w:cstheme="majorBidi"/>
+        </w:rPr>
+        <w:t>execute_traceroute() {</w:t>
       </w:r>
     </w:p>
     <w:p>
@@ -3579,61 +3360,37 @@
           <w:rFonts w:asciiTheme="majorBidi" w:hAnsiTheme="majorBidi" w:cstheme="majorBidi"/>
         </w:rPr>
       </w:pPr>
-      <w:proofErr w:type="spellStart"/>
-      <w:r>
-        <w:rPr>
-          <w:rFonts w:asciiTheme="majorBidi" w:hAnsiTheme="majorBidi" w:cstheme="majorBidi"/>
-        </w:rPr>
-        <w:t>checks_total</w:t>
-      </w:r>
-      <w:proofErr w:type="spellEnd"/>
-      <w:r>
-        <w:rPr>
-          <w:rFonts w:asciiTheme="majorBidi" w:hAnsiTheme="majorBidi" w:cstheme="majorBidi"/>
-        </w:rPr>
-        <w:t>=0</w:t>
-      </w:r>
-    </w:p>
-    <w:p>
-      <w:pPr>
-        <w:rPr>
-          <w:rFonts w:asciiTheme="majorBidi" w:hAnsiTheme="majorBidi" w:cstheme="majorBidi"/>
-        </w:rPr>
-      </w:pPr>
-      <w:proofErr w:type="spellStart"/>
-      <w:r>
-        <w:rPr>
-          <w:rFonts w:asciiTheme="majorBidi" w:hAnsiTheme="majorBidi" w:cstheme="majorBidi"/>
-        </w:rPr>
-        <w:t>successful_checks</w:t>
-      </w:r>
-      <w:proofErr w:type="spellEnd"/>
-      <w:r>
-        <w:rPr>
-          <w:rFonts w:asciiTheme="majorBidi" w:hAnsiTheme="majorBidi" w:cstheme="majorBidi"/>
-        </w:rPr>
-        <w:t>=0</w:t>
-      </w:r>
-    </w:p>
-    <w:p>
-      <w:pPr>
-        <w:rPr>
-          <w:rFonts w:asciiTheme="majorBidi" w:hAnsiTheme="majorBidi" w:cstheme="majorBidi"/>
-        </w:rPr>
-      </w:pPr>
-      <w:proofErr w:type="spellStart"/>
-      <w:r>
-        <w:rPr>
-          <w:rFonts w:asciiTheme="majorBidi" w:hAnsiTheme="majorBidi" w:cstheme="majorBidi"/>
-        </w:rPr>
-        <w:t>failed_checks</w:t>
-      </w:r>
-      <w:proofErr w:type="spellEnd"/>
-      <w:r>
-        <w:rPr>
-          <w:rFonts w:asciiTheme="majorBidi" w:hAnsiTheme="majorBidi" w:cstheme="majorBidi"/>
-        </w:rPr>
-        <w:t>=0</w:t>
+      <w:r>
+        <w:rPr>
+          <w:rFonts w:asciiTheme="majorBidi" w:hAnsiTheme="majorBidi" w:cstheme="majorBidi"/>
+        </w:rPr>
+        <w:t>checks_total=0</w:t>
+      </w:r>
+    </w:p>
+    <w:p>
+      <w:pPr>
+        <w:rPr>
+          <w:rFonts w:asciiTheme="majorBidi" w:hAnsiTheme="majorBidi" w:cstheme="majorBidi"/>
+        </w:rPr>
+      </w:pPr>
+      <w:r>
+        <w:rPr>
+          <w:rFonts w:asciiTheme="majorBidi" w:hAnsiTheme="majorBidi" w:cstheme="majorBidi"/>
+        </w:rPr>
+        <w:t>successful_checks=0</w:t>
+      </w:r>
+    </w:p>
+    <w:p>
+      <w:pPr>
+        <w:rPr>
+          <w:rFonts w:asciiTheme="majorBidi" w:hAnsiTheme="majorBidi" w:cstheme="majorBidi"/>
+        </w:rPr>
+      </w:pPr>
+      <w:r>
+        <w:rPr>
+          <w:rFonts w:asciiTheme="majorBidi" w:hAnsiTheme="majorBidi" w:cstheme="majorBidi"/>
+        </w:rPr>
+        <w:t>failed_checks=0</w:t>
       </w:r>
     </w:p>
     <w:p>
@@ -3662,19 +3419,11 @@
           <w:rFonts w:asciiTheme="majorBidi" w:hAnsiTheme="majorBidi" w:cstheme="majorBidi"/>
         </w:rPr>
       </w:pPr>
-      <w:proofErr w:type="spellStart"/>
-      <w:r>
-        <w:rPr>
-          <w:rFonts w:asciiTheme="majorBidi" w:hAnsiTheme="majorBidi" w:cstheme="majorBidi"/>
-        </w:rPr>
-        <w:t>retry_limit</w:t>
-      </w:r>
-      <w:proofErr w:type="spellEnd"/>
-      <w:r>
-        <w:rPr>
-          <w:rFonts w:asciiTheme="majorBidi" w:hAnsiTheme="majorBidi" w:cstheme="majorBidi"/>
-        </w:rPr>
-        <w:t>=3</w:t>
+      <w:r>
+        <w:rPr>
+          <w:rFonts w:asciiTheme="majorBidi" w:hAnsiTheme="majorBidi" w:cstheme="majorBidi"/>
+        </w:rPr>
+        <w:t>retry_limit=3</w:t>
       </w:r>
     </w:p>
     <w:p>
@@ -3720,232 +3469,92 @@
         <w:rPr>
           <w:rFonts w:asciiTheme="majorBidi" w:hAnsiTheme="majorBidi" w:cstheme="majorBidi"/>
         </w:rPr>
-        <w:t xml:space="preserve">    echo "Checking connectivity for $target (Maximum attempts: $</w:t>
-      </w:r>
-      <w:proofErr w:type="spellStart"/>
-      <w:r>
-        <w:rPr>
-          <w:rFonts w:asciiTheme="majorBidi" w:hAnsiTheme="majorBidi" w:cstheme="majorBidi"/>
-        </w:rPr>
-        <w:t>retry_limit</w:t>
-      </w:r>
-      <w:proofErr w:type="spellEnd"/>
-      <w:r>
-        <w:rPr>
-          <w:rFonts w:asciiTheme="majorBidi" w:hAnsiTheme="majorBidi" w:cstheme="majorBidi"/>
-        </w:rPr>
-        <w:t>)"</w:t>
-      </w:r>
-    </w:p>
-    <w:p>
-      <w:pPr>
-        <w:rPr>
-          <w:rFonts w:asciiTheme="majorBidi" w:hAnsiTheme="majorBidi" w:cstheme="majorBidi"/>
-        </w:rPr>
-      </w:pPr>
-      <w:r>
-        <w:rPr>
-          <w:rFonts w:asciiTheme="majorBidi" w:hAnsiTheme="majorBidi" w:cstheme="majorBidi"/>
-        </w:rPr>
-        <w:t xml:space="preserve">    </w:t>
-      </w:r>
-      <w:proofErr w:type="spellStart"/>
-      <w:r>
-        <w:rPr>
-          <w:rFonts w:asciiTheme="majorBidi" w:hAnsiTheme="majorBidi" w:cstheme="majorBidi"/>
-        </w:rPr>
-        <w:t>checks_total</w:t>
-      </w:r>
-      <w:proofErr w:type="spellEnd"/>
-      <w:r>
-        <w:rPr>
-          <w:rFonts w:asciiTheme="majorBidi" w:hAnsiTheme="majorBidi" w:cstheme="majorBidi"/>
-        </w:rPr>
-        <w:t>=$((</w:t>
-      </w:r>
-      <w:proofErr w:type="spellStart"/>
-      <w:r>
-        <w:rPr>
-          <w:rFonts w:asciiTheme="majorBidi" w:hAnsiTheme="majorBidi" w:cstheme="majorBidi"/>
-        </w:rPr>
-        <w:t>checks_total</w:t>
-      </w:r>
-      <w:proofErr w:type="spellEnd"/>
-      <w:r>
-        <w:rPr>
-          <w:rFonts w:asciiTheme="majorBidi" w:hAnsiTheme="majorBidi" w:cstheme="majorBidi"/>
-        </w:rPr>
-        <w:t xml:space="preserve"> + 1))</w:t>
-      </w:r>
-    </w:p>
-    <w:p>
-      <w:pPr>
-        <w:rPr>
-          <w:rFonts w:asciiTheme="majorBidi" w:hAnsiTheme="majorBidi" w:cstheme="majorBidi"/>
-        </w:rPr>
-      </w:pPr>
-      <w:r>
-        <w:rPr>
-          <w:rFonts w:asciiTheme="majorBidi" w:hAnsiTheme="majorBidi" w:cstheme="majorBidi"/>
-        </w:rPr>
-        <w:t xml:space="preserve">    </w:t>
-      </w:r>
-      <w:proofErr w:type="spellStart"/>
-      <w:r>
-        <w:rPr>
-          <w:rFonts w:asciiTheme="majorBidi" w:hAnsiTheme="majorBidi" w:cstheme="majorBidi"/>
-        </w:rPr>
-        <w:t>attempt_count</w:t>
-      </w:r>
-      <w:proofErr w:type="spellEnd"/>
-      <w:r>
-        <w:rPr>
-          <w:rFonts w:asciiTheme="majorBidi" w:hAnsiTheme="majorBidi" w:cstheme="majorBidi"/>
-        </w:rPr>
-        <w:t>=1</w:t>
-      </w:r>
-    </w:p>
-    <w:p>
-      <w:pPr>
-        <w:rPr>
-          <w:rFonts w:asciiTheme="majorBidi" w:hAnsiTheme="majorBidi" w:cstheme="majorBidi"/>
-        </w:rPr>
-      </w:pPr>
-      <w:r>
-        <w:rPr>
-          <w:rFonts w:asciiTheme="majorBidi" w:hAnsiTheme="majorBidi" w:cstheme="majorBidi"/>
-        </w:rPr>
-        <w:t xml:space="preserve">    </w:t>
-      </w:r>
-      <w:proofErr w:type="spellStart"/>
-      <w:r>
-        <w:rPr>
-          <w:rFonts w:asciiTheme="majorBidi" w:hAnsiTheme="majorBidi" w:cstheme="majorBidi"/>
-        </w:rPr>
-        <w:t>connection_success</w:t>
-      </w:r>
-      <w:proofErr w:type="spellEnd"/>
-      <w:r>
-        <w:rPr>
-          <w:rFonts w:asciiTheme="majorBidi" w:hAnsiTheme="majorBidi" w:cstheme="majorBidi"/>
-        </w:rPr>
-        <w:t>=false</w:t>
-      </w:r>
-    </w:p>
-    <w:p>
-      <w:pPr>
-        <w:rPr>
-          <w:rFonts w:asciiTheme="majorBidi" w:hAnsiTheme="majorBidi" w:cstheme="majorBidi"/>
-        </w:rPr>
-      </w:pPr>
-    </w:p>
-    <w:p>
-      <w:pPr>
-        <w:rPr>
-          <w:rFonts w:asciiTheme="majorBidi" w:hAnsiTheme="majorBidi" w:cstheme="majorBidi"/>
-        </w:rPr>
-      </w:pPr>
-      <w:r>
-        <w:rPr>
-          <w:rFonts w:asciiTheme="majorBidi" w:hAnsiTheme="majorBidi" w:cstheme="majorBidi"/>
-        </w:rPr>
-        <w:t xml:space="preserve">    # Retry pinging up to </w:t>
-      </w:r>
-      <w:proofErr w:type="spellStart"/>
-      <w:r>
-        <w:rPr>
-          <w:rFonts w:asciiTheme="majorBidi" w:hAnsiTheme="majorBidi" w:cstheme="majorBidi"/>
-        </w:rPr>
-        <w:t>retry_limit</w:t>
-      </w:r>
-      <w:proofErr w:type="spellEnd"/>
-      <w:r>
-        <w:rPr>
-          <w:rFonts w:asciiTheme="majorBidi" w:hAnsiTheme="majorBidi" w:cstheme="majorBidi"/>
-        </w:rPr>
-        <w:t xml:space="preserve"> times</w:t>
-      </w:r>
-    </w:p>
-    <w:p>
-      <w:pPr>
-        <w:rPr>
-          <w:rFonts w:asciiTheme="majorBidi" w:hAnsiTheme="majorBidi" w:cstheme="majorBidi"/>
-        </w:rPr>
-      </w:pPr>
-      <w:r>
-        <w:rPr>
-          <w:rFonts w:asciiTheme="majorBidi" w:hAnsiTheme="majorBidi" w:cstheme="majorBidi"/>
-        </w:rPr>
-        <w:t xml:space="preserve">    while </w:t>
-      </w:r>
-      <w:proofErr w:type="gramStart"/>
-      <w:r>
-        <w:rPr>
-          <w:rFonts w:asciiTheme="majorBidi" w:hAnsiTheme="majorBidi" w:cstheme="majorBidi"/>
-        </w:rPr>
-        <w:t xml:space="preserve">(( </w:t>
-      </w:r>
-      <w:proofErr w:type="spellStart"/>
-      <w:r>
-        <w:rPr>
-          <w:rFonts w:asciiTheme="majorBidi" w:hAnsiTheme="majorBidi" w:cstheme="majorBidi"/>
-        </w:rPr>
-        <w:t>attempt</w:t>
-      </w:r>
-      <w:proofErr w:type="gramEnd"/>
-      <w:r>
-        <w:rPr>
-          <w:rFonts w:asciiTheme="majorBidi" w:hAnsiTheme="majorBidi" w:cstheme="majorBidi"/>
-        </w:rPr>
-        <w:t>_count</w:t>
-      </w:r>
-      <w:proofErr w:type="spellEnd"/>
-      <w:r>
-        <w:rPr>
-          <w:rFonts w:asciiTheme="majorBidi" w:hAnsiTheme="majorBidi" w:cstheme="majorBidi"/>
-        </w:rPr>
-        <w:t xml:space="preserve"> &lt;= </w:t>
-      </w:r>
-      <w:proofErr w:type="spellStart"/>
-      <w:r>
-        <w:rPr>
-          <w:rFonts w:asciiTheme="majorBidi" w:hAnsiTheme="majorBidi" w:cstheme="majorBidi"/>
-        </w:rPr>
-        <w:t>retry_limit</w:t>
-      </w:r>
-      <w:proofErr w:type="spellEnd"/>
-      <w:r>
-        <w:rPr>
-          <w:rFonts w:asciiTheme="majorBidi" w:hAnsiTheme="majorBidi" w:cstheme="majorBidi"/>
-        </w:rPr>
-        <w:t xml:space="preserve"> )); do</w:t>
-      </w:r>
-    </w:p>
-    <w:p>
-      <w:pPr>
-        <w:rPr>
-          <w:rFonts w:asciiTheme="majorBidi" w:hAnsiTheme="majorBidi" w:cstheme="majorBidi"/>
-        </w:rPr>
-      </w:pPr>
-      <w:r>
-        <w:rPr>
-          <w:rFonts w:asciiTheme="majorBidi" w:hAnsiTheme="majorBidi" w:cstheme="majorBidi"/>
-        </w:rPr>
-        <w:t xml:space="preserve">        echo "Attempt $</w:t>
-      </w:r>
-      <w:proofErr w:type="spellStart"/>
-      <w:r>
-        <w:rPr>
-          <w:rFonts w:asciiTheme="majorBidi" w:hAnsiTheme="majorBidi" w:cstheme="majorBidi"/>
-        </w:rPr>
-        <w:t>attempt_count</w:t>
-      </w:r>
-      <w:proofErr w:type="spellEnd"/>
-      <w:r>
-        <w:rPr>
-          <w:rFonts w:asciiTheme="majorBidi" w:hAnsiTheme="majorBidi" w:cstheme="majorBidi"/>
-        </w:rPr>
-        <w:t>: Pinging $target..."</w:t>
+        <w:t xml:space="preserve">    echo "Checking connectivity for $target (Maximum attempts: $retry_limit)"</w:t>
+      </w:r>
+    </w:p>
+    <w:p>
+      <w:pPr>
+        <w:rPr>
+          <w:rFonts w:asciiTheme="majorBidi" w:hAnsiTheme="majorBidi" w:cstheme="majorBidi"/>
+        </w:rPr>
+      </w:pPr>
+      <w:r>
+        <w:rPr>
+          <w:rFonts w:asciiTheme="majorBidi" w:hAnsiTheme="majorBidi" w:cstheme="majorBidi"/>
+        </w:rPr>
+        <w:t xml:space="preserve">    checks_total=$((checks_total + 1))</w:t>
+      </w:r>
+    </w:p>
+    <w:p>
+      <w:pPr>
+        <w:rPr>
+          <w:rFonts w:asciiTheme="majorBidi" w:hAnsiTheme="majorBidi" w:cstheme="majorBidi"/>
+        </w:rPr>
+      </w:pPr>
+      <w:r>
+        <w:rPr>
+          <w:rFonts w:asciiTheme="majorBidi" w:hAnsiTheme="majorBidi" w:cstheme="majorBidi"/>
+        </w:rPr>
+        <w:t xml:space="preserve">    attempt_count=1</w:t>
+      </w:r>
+    </w:p>
+    <w:p>
+      <w:pPr>
+        <w:rPr>
+          <w:rFonts w:asciiTheme="majorBidi" w:hAnsiTheme="majorBidi" w:cstheme="majorBidi"/>
+        </w:rPr>
+      </w:pPr>
+      <w:r>
+        <w:rPr>
+          <w:rFonts w:asciiTheme="majorBidi" w:hAnsiTheme="majorBidi" w:cstheme="majorBidi"/>
+        </w:rPr>
+        <w:t xml:space="preserve">    connection_success=false</w:t>
+      </w:r>
+    </w:p>
+    <w:p>
+      <w:pPr>
+        <w:rPr>
+          <w:rFonts w:asciiTheme="majorBidi" w:hAnsiTheme="majorBidi" w:cstheme="majorBidi"/>
+        </w:rPr>
+      </w:pPr>
+    </w:p>
+    <w:p>
+      <w:pPr>
+        <w:rPr>
+          <w:rFonts w:asciiTheme="majorBidi" w:hAnsiTheme="majorBidi" w:cstheme="majorBidi"/>
+        </w:rPr>
+      </w:pPr>
+      <w:r>
+        <w:rPr>
+          <w:rFonts w:asciiTheme="majorBidi" w:hAnsiTheme="majorBidi" w:cstheme="majorBidi"/>
+        </w:rPr>
+        <w:t xml:space="preserve">    # Retry pinging up to retry_limit times</w:t>
+      </w:r>
+    </w:p>
+    <w:p>
+      <w:pPr>
+        <w:rPr>
+          <w:rFonts w:asciiTheme="majorBidi" w:hAnsiTheme="majorBidi" w:cstheme="majorBidi"/>
+        </w:rPr>
+      </w:pPr>
+      <w:r>
+        <w:rPr>
+          <w:rFonts w:asciiTheme="majorBidi" w:hAnsiTheme="majorBidi" w:cstheme="majorBidi"/>
+        </w:rPr>
+        <w:t xml:space="preserve">    while (( attempt_count &lt;= retry_limit )); do</w:t>
+      </w:r>
+    </w:p>
+    <w:p>
+      <w:pPr>
+        <w:rPr>
+          <w:rFonts w:asciiTheme="majorBidi" w:hAnsiTheme="majorBidi" w:cstheme="majorBidi"/>
+        </w:rPr>
+      </w:pPr>
+      <w:r>
+        <w:rPr>
+          <w:rFonts w:asciiTheme="majorBidi" w:hAnsiTheme="majorBidi" w:cstheme="majorBidi"/>
+        </w:rPr>
+        <w:t xml:space="preserve">        echo "Attempt $attempt_count: Pinging $target..."</w:t>
       </w:r>
     </w:p>
     <w:p>
@@ -3997,116 +3606,46 @@
         <w:rPr>
           <w:rFonts w:asciiTheme="majorBidi" w:hAnsiTheme="majorBidi" w:cstheme="majorBidi"/>
         </w:rPr>
-        <w:t xml:space="preserve">            echo "$(date '+%Y-%m-%d %</w:t>
-      </w:r>
-      <w:proofErr w:type="gramStart"/>
-      <w:r>
-        <w:rPr>
-          <w:rFonts w:asciiTheme="majorBidi" w:hAnsiTheme="majorBidi" w:cstheme="majorBidi"/>
-        </w:rPr>
-        <w:t>H:%</w:t>
-      </w:r>
-      <w:proofErr w:type="gramEnd"/>
-      <w:r>
-        <w:rPr>
-          <w:rFonts w:asciiTheme="majorBidi" w:hAnsiTheme="majorBidi" w:cstheme="majorBidi"/>
-        </w:rPr>
-        <w:t>M:%S') - Successful connection to $target." | tee -a network.log</w:t>
-      </w:r>
-    </w:p>
-    <w:p>
-      <w:pPr>
-        <w:rPr>
-          <w:rFonts w:asciiTheme="majorBidi" w:hAnsiTheme="majorBidi" w:cstheme="majorBidi"/>
-        </w:rPr>
-      </w:pPr>
-      <w:r>
-        <w:rPr>
-          <w:rFonts w:asciiTheme="majorBidi" w:hAnsiTheme="majorBidi" w:cstheme="majorBidi"/>
-        </w:rPr>
-        <w:t xml:space="preserve">            </w:t>
-      </w:r>
-      <w:proofErr w:type="spellStart"/>
-      <w:r>
-        <w:rPr>
-          <w:rFonts w:asciiTheme="majorBidi" w:hAnsiTheme="majorBidi" w:cstheme="majorBidi"/>
-        </w:rPr>
-        <w:t>successful_checks</w:t>
-      </w:r>
-      <w:proofErr w:type="spellEnd"/>
-      <w:r>
-        <w:rPr>
-          <w:rFonts w:asciiTheme="majorBidi" w:hAnsiTheme="majorBidi" w:cstheme="majorBidi"/>
-        </w:rPr>
-        <w:t>=$((</w:t>
-      </w:r>
-      <w:proofErr w:type="spellStart"/>
-      <w:r>
-        <w:rPr>
-          <w:rFonts w:asciiTheme="majorBidi" w:hAnsiTheme="majorBidi" w:cstheme="majorBidi"/>
-        </w:rPr>
-        <w:t>successful_checks</w:t>
-      </w:r>
-      <w:proofErr w:type="spellEnd"/>
-      <w:r>
-        <w:rPr>
-          <w:rFonts w:asciiTheme="majorBidi" w:hAnsiTheme="majorBidi" w:cstheme="majorBidi"/>
-        </w:rPr>
-        <w:t xml:space="preserve"> + 1))</w:t>
-      </w:r>
-    </w:p>
-    <w:p>
-      <w:pPr>
-        <w:rPr>
-          <w:rFonts w:asciiTheme="majorBidi" w:hAnsiTheme="majorBidi" w:cstheme="majorBidi"/>
-        </w:rPr>
-      </w:pPr>
-      <w:r>
-        <w:rPr>
-          <w:rFonts w:asciiTheme="majorBidi" w:hAnsiTheme="majorBidi" w:cstheme="majorBidi"/>
-        </w:rPr>
-        <w:t xml:space="preserve">            </w:t>
-      </w:r>
-      <w:proofErr w:type="spellStart"/>
-      <w:r>
-        <w:rPr>
-          <w:rFonts w:asciiTheme="majorBidi" w:hAnsiTheme="majorBidi" w:cstheme="majorBidi"/>
-        </w:rPr>
-        <w:t>connection_success</w:t>
-      </w:r>
-      <w:proofErr w:type="spellEnd"/>
-      <w:r>
-        <w:rPr>
-          <w:rFonts w:asciiTheme="majorBidi" w:hAnsiTheme="majorBidi" w:cstheme="majorBidi"/>
-        </w:rPr>
-        <w:t>=true</w:t>
-      </w:r>
-    </w:p>
-    <w:p>
-      <w:pPr>
-        <w:rPr>
-          <w:rFonts w:asciiTheme="majorBidi" w:hAnsiTheme="majorBidi" w:cstheme="majorBidi"/>
-        </w:rPr>
-      </w:pPr>
-      <w:r>
-        <w:rPr>
-          <w:rFonts w:asciiTheme="majorBidi" w:hAnsiTheme="majorBidi" w:cstheme="majorBidi"/>
-        </w:rPr>
-        <w:t xml:space="preserve">            </w:t>
-      </w:r>
-      <w:proofErr w:type="gramStart"/>
-      <w:r>
-        <w:rPr>
-          <w:rFonts w:asciiTheme="majorBidi" w:hAnsiTheme="majorBidi" w:cstheme="majorBidi"/>
-        </w:rPr>
-        <w:t>break  #</w:t>
-      </w:r>
-      <w:proofErr w:type="gramEnd"/>
-      <w:r>
-        <w:rPr>
-          <w:rFonts w:asciiTheme="majorBidi" w:hAnsiTheme="majorBidi" w:cstheme="majorBidi"/>
-        </w:rPr>
-        <w:t xml:space="preserve"> Stop retries on success</w:t>
+        <w:t xml:space="preserve">            echo "$(date '+%Y-%m-%d %H:%M:%S') - Successful connection to $target." | tee -a network.log</w:t>
+      </w:r>
+    </w:p>
+    <w:p>
+      <w:pPr>
+        <w:rPr>
+          <w:rFonts w:asciiTheme="majorBidi" w:hAnsiTheme="majorBidi" w:cstheme="majorBidi"/>
+        </w:rPr>
+      </w:pPr>
+      <w:r>
+        <w:rPr>
+          <w:rFonts w:asciiTheme="majorBidi" w:hAnsiTheme="majorBidi" w:cstheme="majorBidi"/>
+        </w:rPr>
+        <w:t xml:space="preserve">            successful_checks=$((successful_checks + 1))</w:t>
+      </w:r>
+    </w:p>
+    <w:p>
+      <w:pPr>
+        <w:rPr>
+          <w:rFonts w:asciiTheme="majorBidi" w:hAnsiTheme="majorBidi" w:cstheme="majorBidi"/>
+        </w:rPr>
+      </w:pPr>
+      <w:r>
+        <w:rPr>
+          <w:rFonts w:asciiTheme="majorBidi" w:hAnsiTheme="majorBidi" w:cstheme="majorBidi"/>
+        </w:rPr>
+        <w:t xml:space="preserve">            connection_success=true</w:t>
+      </w:r>
+    </w:p>
+    <w:p>
+      <w:pPr>
+        <w:rPr>
+          <w:rFonts w:asciiTheme="majorBidi" w:hAnsiTheme="majorBidi" w:cstheme="majorBidi"/>
+        </w:rPr>
+      </w:pPr>
+      <w:r>
+        <w:rPr>
+          <w:rFonts w:asciiTheme="majorBidi" w:hAnsiTheme="majorBidi" w:cstheme="majorBidi"/>
+        </w:rPr>
+        <w:t xml:space="preserve">            break  # Stop retries on success</w:t>
       </w:r>
     </w:p>
     <w:p>
@@ -4132,21 +3671,7 @@
         <w:rPr>
           <w:rFonts w:asciiTheme="majorBidi" w:hAnsiTheme="majorBidi" w:cstheme="majorBidi"/>
         </w:rPr>
-        <w:t xml:space="preserve">            echo "Attempt $</w:t>
-      </w:r>
-      <w:proofErr w:type="spellStart"/>
-      <w:r>
-        <w:rPr>
-          <w:rFonts w:asciiTheme="majorBidi" w:hAnsiTheme="majorBidi" w:cstheme="majorBidi"/>
-        </w:rPr>
-        <w:t>attempt_count</w:t>
-      </w:r>
-      <w:proofErr w:type="spellEnd"/>
-      <w:r>
-        <w:rPr>
-          <w:rFonts w:asciiTheme="majorBidi" w:hAnsiTheme="majorBidi" w:cstheme="majorBidi"/>
-        </w:rPr>
-        <w:t xml:space="preserve"> failed to reach $target."</w:t>
+        <w:t xml:space="preserve">            echo "Attempt $attempt_count failed to reach $target."</w:t>
       </w:r>
     </w:p>
     <w:p>
@@ -4173,35 +3698,7 @@
           <w:rFonts w:asciiTheme="majorBidi" w:hAnsiTheme="majorBidi" w:cstheme="majorBidi"/>
         </w:rPr>
         <w:lastRenderedPageBreak/>
-        <w:t xml:space="preserve">        </w:t>
-      </w:r>
-      <w:proofErr w:type="spellStart"/>
-      <w:r>
-        <w:rPr>
-          <w:rFonts w:asciiTheme="majorBidi" w:hAnsiTheme="majorBidi" w:cstheme="majorBidi"/>
-        </w:rPr>
-        <w:t>attempt_count</w:t>
-      </w:r>
-      <w:proofErr w:type="spellEnd"/>
-      <w:r>
-        <w:rPr>
-          <w:rFonts w:asciiTheme="majorBidi" w:hAnsiTheme="majorBidi" w:cstheme="majorBidi"/>
-        </w:rPr>
-        <w:t>=$((</w:t>
-      </w:r>
-      <w:proofErr w:type="spellStart"/>
-      <w:r>
-        <w:rPr>
-          <w:rFonts w:asciiTheme="majorBidi" w:hAnsiTheme="majorBidi" w:cstheme="majorBidi"/>
-        </w:rPr>
-        <w:t>attempt_count</w:t>
-      </w:r>
-      <w:proofErr w:type="spellEnd"/>
-      <w:r>
-        <w:rPr>
-          <w:rFonts w:asciiTheme="majorBidi" w:hAnsiTheme="majorBidi" w:cstheme="majorBidi"/>
-        </w:rPr>
-        <w:t xml:space="preserve"> + 1))</w:t>
+        <w:t xml:space="preserve">        attempt_count=$((attempt_count + 1))</w:t>
       </w:r>
     </w:p>
     <w:p>
@@ -4247,130 +3744,46 @@
         <w:rPr>
           <w:rFonts w:asciiTheme="majorBidi" w:hAnsiTheme="majorBidi" w:cstheme="majorBidi"/>
         </w:rPr>
-        <w:t xml:space="preserve">    if [ "$</w:t>
-      </w:r>
-      <w:proofErr w:type="spellStart"/>
-      <w:r>
-        <w:rPr>
-          <w:rFonts w:asciiTheme="majorBidi" w:hAnsiTheme="majorBidi" w:cstheme="majorBidi"/>
-        </w:rPr>
-        <w:t>connection_success</w:t>
-      </w:r>
-      <w:proofErr w:type="spellEnd"/>
-      <w:r>
-        <w:rPr>
-          <w:rFonts w:asciiTheme="majorBidi" w:hAnsiTheme="majorBidi" w:cstheme="majorBidi"/>
-        </w:rPr>
-        <w:t xml:space="preserve">" = </w:t>
-      </w:r>
-      <w:proofErr w:type="gramStart"/>
-      <w:r>
-        <w:rPr>
-          <w:rFonts w:asciiTheme="majorBidi" w:hAnsiTheme="majorBidi" w:cstheme="majorBidi"/>
-        </w:rPr>
-        <w:t>false ]</w:t>
-      </w:r>
-      <w:proofErr w:type="gramEnd"/>
-      <w:r>
-        <w:rPr>
-          <w:rFonts w:asciiTheme="majorBidi" w:hAnsiTheme="majorBidi" w:cstheme="majorBidi"/>
-        </w:rPr>
-        <w:t>; then</w:t>
-      </w:r>
-    </w:p>
-    <w:p>
-      <w:pPr>
-        <w:rPr>
-          <w:rFonts w:asciiTheme="majorBidi" w:hAnsiTheme="majorBidi" w:cstheme="majorBidi"/>
-        </w:rPr>
-      </w:pPr>
-      <w:r>
-        <w:rPr>
-          <w:rFonts w:asciiTheme="majorBidi" w:hAnsiTheme="majorBidi" w:cstheme="majorBidi"/>
-        </w:rPr>
-        <w:t xml:space="preserve">        echo "All attempts failed for $target. Executing </w:t>
-      </w:r>
-      <w:proofErr w:type="gramStart"/>
-      <w:r>
-        <w:rPr>
-          <w:rFonts w:asciiTheme="majorBidi" w:hAnsiTheme="majorBidi" w:cstheme="majorBidi"/>
-        </w:rPr>
-        <w:t>traceroute</w:t>
-      </w:r>
-      <w:proofErr w:type="gramEnd"/>
-      <w:r>
-        <w:rPr>
-          <w:rFonts w:asciiTheme="majorBidi" w:hAnsiTheme="majorBidi" w:cstheme="majorBidi"/>
-        </w:rPr>
-        <w:t>..."</w:t>
-      </w:r>
-    </w:p>
-    <w:p>
-      <w:pPr>
-        <w:rPr>
-          <w:rFonts w:asciiTheme="majorBidi" w:hAnsiTheme="majorBidi" w:cstheme="majorBidi"/>
-        </w:rPr>
-      </w:pPr>
-      <w:r>
-        <w:rPr>
-          <w:rFonts w:asciiTheme="majorBidi" w:hAnsiTheme="majorBidi" w:cstheme="majorBidi"/>
-        </w:rPr>
-        <w:t xml:space="preserve">        </w:t>
-      </w:r>
-      <w:proofErr w:type="spellStart"/>
-      <w:r>
-        <w:rPr>
-          <w:rFonts w:asciiTheme="majorBidi" w:hAnsiTheme="majorBidi" w:cstheme="majorBidi"/>
-        </w:rPr>
-        <w:t>execute_traceroute</w:t>
-      </w:r>
-      <w:proofErr w:type="spellEnd"/>
-      <w:r>
-        <w:rPr>
-          <w:rFonts w:asciiTheme="majorBidi" w:hAnsiTheme="majorBidi" w:cstheme="majorBidi"/>
-        </w:rPr>
-        <w:t xml:space="preserve"> "$target"</w:t>
-      </w:r>
-    </w:p>
-    <w:p>
-      <w:pPr>
-        <w:rPr>
-          <w:rFonts w:asciiTheme="majorBidi" w:hAnsiTheme="majorBidi" w:cstheme="majorBidi"/>
-        </w:rPr>
-      </w:pPr>
-      <w:r>
-        <w:rPr>
-          <w:rFonts w:asciiTheme="majorBidi" w:hAnsiTheme="majorBidi" w:cstheme="majorBidi"/>
-        </w:rPr>
-        <w:t xml:space="preserve">        </w:t>
-      </w:r>
-      <w:proofErr w:type="spellStart"/>
-      <w:r>
-        <w:rPr>
-          <w:rFonts w:asciiTheme="majorBidi" w:hAnsiTheme="majorBidi" w:cstheme="majorBidi"/>
-        </w:rPr>
-        <w:t>failed_checks</w:t>
-      </w:r>
-      <w:proofErr w:type="spellEnd"/>
-      <w:r>
-        <w:rPr>
-          <w:rFonts w:asciiTheme="majorBidi" w:hAnsiTheme="majorBidi" w:cstheme="majorBidi"/>
-        </w:rPr>
-        <w:t>=$((</w:t>
-      </w:r>
-      <w:proofErr w:type="spellStart"/>
-      <w:r>
-        <w:rPr>
-          <w:rFonts w:asciiTheme="majorBidi" w:hAnsiTheme="majorBidi" w:cstheme="majorBidi"/>
-        </w:rPr>
-        <w:t>failed_checks</w:t>
-      </w:r>
-      <w:proofErr w:type="spellEnd"/>
-      <w:r>
-        <w:rPr>
-          <w:rFonts w:asciiTheme="majorBidi" w:hAnsiTheme="majorBidi" w:cstheme="majorBidi"/>
-        </w:rPr>
-        <w:t xml:space="preserve"> + 1))</w:t>
+        <w:t xml:space="preserve">    if [ "$connection_success" = false ]; then</w:t>
+      </w:r>
+    </w:p>
+    <w:p>
+      <w:pPr>
+        <w:rPr>
+          <w:rFonts w:asciiTheme="majorBidi" w:hAnsiTheme="majorBidi" w:cstheme="majorBidi"/>
+        </w:rPr>
+      </w:pPr>
+      <w:r>
+        <w:rPr>
+          <w:rFonts w:asciiTheme="majorBidi" w:hAnsiTheme="majorBidi" w:cstheme="majorBidi"/>
+        </w:rPr>
+        <w:t xml:space="preserve">        echo "All attempts failed for $target. Executing traceroute..."</w:t>
+      </w:r>
+    </w:p>
+    <w:p>
+      <w:pPr>
+        <w:rPr>
+          <w:rFonts w:asciiTheme="majorBidi" w:hAnsiTheme="majorBidi" w:cstheme="majorBidi"/>
+        </w:rPr>
+      </w:pPr>
+      <w:r>
+        <w:rPr>
+          <w:rFonts w:asciiTheme="majorBidi" w:hAnsiTheme="majorBidi" w:cstheme="majorBidi"/>
+        </w:rPr>
+        <w:t xml:space="preserve">        execute_traceroute "$target"</w:t>
+      </w:r>
+    </w:p>
+    <w:p>
+      <w:pPr>
+        <w:rPr>
+          <w:rFonts w:asciiTheme="majorBidi" w:hAnsiTheme="majorBidi" w:cstheme="majorBidi"/>
+        </w:rPr>
+      </w:pPr>
+      <w:r>
+        <w:rPr>
+          <w:rFonts w:asciiTheme="majorBidi" w:hAnsiTheme="majorBidi" w:cstheme="majorBidi"/>
+        </w:rPr>
+        <w:t xml:space="preserve">        failed_checks=$((failed_checks + 1))</w:t>
       </w:r>
     </w:p>
     <w:p>
@@ -4473,70 +3886,34 @@
         <w:rPr>
           <w:rFonts w:asciiTheme="majorBidi" w:hAnsiTheme="majorBidi" w:cstheme="majorBidi"/>
         </w:rPr>
-        <w:t>echo "Total Targets Tested: $</w:t>
-      </w:r>
-      <w:proofErr w:type="spellStart"/>
-      <w:r>
-        <w:rPr>
-          <w:rFonts w:asciiTheme="majorBidi" w:hAnsiTheme="majorBidi" w:cstheme="majorBidi"/>
-        </w:rPr>
-        <w:t>checks_total</w:t>
-      </w:r>
-      <w:proofErr w:type="spellEnd"/>
-      <w:r>
-        <w:rPr>
-          <w:rFonts w:asciiTheme="majorBidi" w:hAnsiTheme="majorBidi" w:cstheme="majorBidi"/>
-        </w:rPr>
-        <w:t>"</w:t>
-      </w:r>
-    </w:p>
-    <w:p>
-      <w:pPr>
-        <w:rPr>
-          <w:rFonts w:asciiTheme="majorBidi" w:hAnsiTheme="majorBidi" w:cstheme="majorBidi"/>
-        </w:rPr>
-      </w:pPr>
-      <w:r>
-        <w:rPr>
-          <w:rFonts w:asciiTheme="majorBidi" w:hAnsiTheme="majorBidi" w:cstheme="majorBidi"/>
-        </w:rPr>
-        <w:t>echo "Successful Connections: $</w:t>
-      </w:r>
-      <w:proofErr w:type="spellStart"/>
-      <w:r>
-        <w:rPr>
-          <w:rFonts w:asciiTheme="majorBidi" w:hAnsiTheme="majorBidi" w:cstheme="majorBidi"/>
-        </w:rPr>
-        <w:t>successful_checks</w:t>
-      </w:r>
-      <w:proofErr w:type="spellEnd"/>
-      <w:r>
-        <w:rPr>
-          <w:rFonts w:asciiTheme="majorBidi" w:hAnsiTheme="majorBidi" w:cstheme="majorBidi"/>
-        </w:rPr>
-        <w:t>"</w:t>
-      </w:r>
-    </w:p>
-    <w:p>
-      <w:pPr>
-        <w:rPr>
-          <w:rFonts w:asciiTheme="majorBidi" w:hAnsiTheme="majorBidi" w:cstheme="majorBidi"/>
-        </w:rPr>
-      </w:pPr>
-      <w:r>
-        <w:rPr>
-          <w:rFonts w:asciiTheme="majorBidi" w:hAnsiTheme="majorBidi" w:cstheme="majorBidi"/>
-        </w:rPr>
-        <w:t>echo "Failed Connections: $</w:t>
-      </w:r>
-      <w:proofErr w:type="spellStart"/>
-      <w:r>
-        <w:rPr>
-          <w:rFonts w:asciiTheme="majorBidi" w:hAnsiTheme="majorBidi" w:cstheme="majorBidi"/>
-        </w:rPr>
-        <w:t>failed_chec</w:t>
-      </w:r>
-      <w:proofErr w:type="spellEnd"/>
+        <w:t>echo "Total Targets Tested: $checks_total"</w:t>
+      </w:r>
+    </w:p>
+    <w:p>
+      <w:pPr>
+        <w:rPr>
+          <w:rFonts w:asciiTheme="majorBidi" w:hAnsiTheme="majorBidi" w:cstheme="majorBidi"/>
+        </w:rPr>
+      </w:pPr>
+      <w:r>
+        <w:rPr>
+          <w:rFonts w:asciiTheme="majorBidi" w:hAnsiTheme="majorBidi" w:cstheme="majorBidi"/>
+        </w:rPr>
+        <w:t>echo "Successful Connections: $successful_checks"</w:t>
+      </w:r>
+    </w:p>
+    <w:p>
+      <w:pPr>
+        <w:rPr>
+          <w:rFonts w:asciiTheme="majorBidi" w:hAnsiTheme="majorBidi" w:cstheme="majorBidi"/>
+        </w:rPr>
+      </w:pPr>
+      <w:r>
+        <w:rPr>
+          <w:rFonts w:asciiTheme="majorBidi" w:hAnsiTheme="majorBidi" w:cstheme="majorBidi"/>
+        </w:rPr>
+        <w:t>echo "Failed Connections: $failed_chec</w:t>
+      </w:r>
     </w:p>
     <w:p>
       <w:pPr>
@@ -4676,19 +4053,11 @@
           <w:rFonts w:asciiTheme="majorBidi" w:hAnsiTheme="majorBidi" w:cstheme="majorBidi"/>
         </w:rPr>
       </w:pPr>
-      <w:proofErr w:type="gramStart"/>
-      <w:r>
-        <w:rPr>
-          <w:rFonts w:asciiTheme="majorBidi" w:hAnsiTheme="majorBidi" w:cstheme="majorBidi"/>
-        </w:rPr>
-        <w:t>#!/</w:t>
-      </w:r>
-      <w:proofErr w:type="gramEnd"/>
-      <w:r>
-        <w:rPr>
-          <w:rFonts w:asciiTheme="majorBidi" w:hAnsiTheme="majorBidi" w:cstheme="majorBidi"/>
-        </w:rPr>
-        <w:t>bin/bash</w:t>
+      <w:r>
+        <w:rPr>
+          <w:rFonts w:asciiTheme="majorBidi" w:hAnsiTheme="majorBidi" w:cstheme="majorBidi"/>
+        </w:rPr>
+        <w:t>#!/bin/bash</w:t>
       </w:r>
     </w:p>
     <w:p>
@@ -4717,33 +4086,11 @@
           <w:rFonts w:asciiTheme="majorBidi" w:hAnsiTheme="majorBidi" w:cstheme="majorBidi"/>
         </w:rPr>
       </w:pPr>
-      <w:proofErr w:type="spellStart"/>
-      <w:r>
-        <w:rPr>
-          <w:rFonts w:asciiTheme="majorBidi" w:hAnsiTheme="majorBidi" w:cstheme="majorBidi"/>
-        </w:rPr>
-        <w:t>log_</w:t>
-      </w:r>
-      <w:proofErr w:type="gramStart"/>
-      <w:r>
-        <w:rPr>
-          <w:rFonts w:asciiTheme="majorBidi" w:hAnsiTheme="majorBidi" w:cstheme="majorBidi"/>
-        </w:rPr>
-        <w:t>message</w:t>
-      </w:r>
-      <w:proofErr w:type="spellEnd"/>
-      <w:r>
-        <w:rPr>
-          <w:rFonts w:asciiTheme="majorBidi" w:hAnsiTheme="majorBidi" w:cstheme="majorBidi"/>
-        </w:rPr>
-        <w:t>(</w:t>
-      </w:r>
-      <w:proofErr w:type="gramEnd"/>
-      <w:r>
-        <w:rPr>
-          <w:rFonts w:asciiTheme="majorBidi" w:hAnsiTheme="majorBidi" w:cstheme="majorBidi"/>
-        </w:rPr>
-        <w:t>) {</w:t>
+      <w:r>
+        <w:rPr>
+          <w:rFonts w:asciiTheme="majorBidi" w:hAnsiTheme="majorBidi" w:cstheme="majorBidi"/>
+        </w:rPr>
+        <w:t>log_message() {</w:t>
       </w:r>
     </w:p>
     <w:p>
@@ -4785,61 +4132,31 @@
           <w:rFonts w:asciiTheme="majorBidi" w:hAnsiTheme="majorBidi" w:cstheme="majorBidi"/>
         </w:rPr>
       </w:pPr>
-      <w:proofErr w:type="spellStart"/>
-      <w:r>
-        <w:rPr>
-          <w:rFonts w:asciiTheme="majorBidi" w:hAnsiTheme="majorBidi" w:cstheme="majorBidi"/>
-        </w:rPr>
-        <w:t>target_ip</w:t>
-      </w:r>
-      <w:proofErr w:type="spellEnd"/>
-      <w:r>
-        <w:rPr>
-          <w:rFonts w:asciiTheme="majorBidi" w:hAnsiTheme="majorBidi" w:cstheme="majorBidi"/>
-        </w:rPr>
-        <w:t>=$1</w:t>
-      </w:r>
-    </w:p>
-    <w:p>
-      <w:pPr>
-        <w:rPr>
-          <w:rFonts w:asciiTheme="majorBidi" w:hAnsiTheme="majorBidi" w:cstheme="majorBidi"/>
-        </w:rPr>
-      </w:pPr>
-    </w:p>
-    <w:p>
-      <w:pPr>
-        <w:rPr>
-          <w:rFonts w:asciiTheme="majorBidi" w:hAnsiTheme="majorBidi" w:cstheme="majorBidi"/>
-        </w:rPr>
-      </w:pPr>
-      <w:proofErr w:type="spellStart"/>
-      <w:r>
-        <w:rPr>
-          <w:rFonts w:asciiTheme="majorBidi" w:hAnsiTheme="majorBidi" w:cstheme="majorBidi"/>
-        </w:rPr>
-        <w:t>log_message</w:t>
-      </w:r>
-      <w:proofErr w:type="spellEnd"/>
-      <w:r>
-        <w:rPr>
-          <w:rFonts w:asciiTheme="majorBidi" w:hAnsiTheme="majorBidi" w:cstheme="majorBidi"/>
-        </w:rPr>
-        <w:t xml:space="preserve"> "Starting traceroute to $</w:t>
-      </w:r>
-      <w:proofErr w:type="spellStart"/>
-      <w:r>
-        <w:rPr>
-          <w:rFonts w:asciiTheme="majorBidi" w:hAnsiTheme="majorBidi" w:cstheme="majorBidi"/>
-        </w:rPr>
-        <w:t>target_ip</w:t>
-      </w:r>
-      <w:proofErr w:type="spellEnd"/>
-      <w:r>
-        <w:rPr>
-          <w:rFonts w:asciiTheme="majorBidi" w:hAnsiTheme="majorBidi" w:cstheme="majorBidi"/>
-        </w:rPr>
-        <w:t>..."</w:t>
+      <w:r>
+        <w:rPr>
+          <w:rFonts w:asciiTheme="majorBidi" w:hAnsiTheme="majorBidi" w:cstheme="majorBidi"/>
+        </w:rPr>
+        <w:t>target_ip=$1</w:t>
+      </w:r>
+    </w:p>
+    <w:p>
+      <w:pPr>
+        <w:rPr>
+          <w:rFonts w:asciiTheme="majorBidi" w:hAnsiTheme="majorBidi" w:cstheme="majorBidi"/>
+        </w:rPr>
+      </w:pPr>
+    </w:p>
+    <w:p>
+      <w:pPr>
+        <w:rPr>
+          <w:rFonts w:asciiTheme="majorBidi" w:hAnsiTheme="majorBidi" w:cstheme="majorBidi"/>
+        </w:rPr>
+      </w:pPr>
+      <w:r>
+        <w:rPr>
+          <w:rFonts w:asciiTheme="majorBidi" w:hAnsiTheme="majorBidi" w:cstheme="majorBidi"/>
+        </w:rPr>
+        <w:t>log_message "Starting traceroute to $target_ip..."</w:t>
       </w:r>
     </w:p>
     <w:p>
@@ -4917,21 +4234,7 @@
         <w:rPr>
           <w:rFonts w:asciiTheme="majorBidi" w:hAnsiTheme="majorBidi" w:cstheme="majorBidi"/>
         </w:rPr>
-        <w:t xml:space="preserve">    </w:t>
-      </w:r>
-      <w:proofErr w:type="spellStart"/>
-      <w:r>
-        <w:rPr>
-          <w:rFonts w:asciiTheme="majorBidi" w:hAnsiTheme="majorBidi" w:cstheme="majorBidi"/>
-        </w:rPr>
-        <w:t>nslookup</w:t>
-      </w:r>
-      <w:proofErr w:type="spellEnd"/>
-      <w:r>
-        <w:rPr>
-          <w:rFonts w:asciiTheme="majorBidi" w:hAnsiTheme="majorBidi" w:cstheme="majorBidi"/>
-        </w:rPr>
-        <w:t xml:space="preserve"> google.com</w:t>
+        <w:t xml:space="preserve">    nslookup google.com</w:t>
       </w:r>
     </w:p>
     <w:p>
@@ -5012,33 +4315,11 @@
           <w:rFonts w:asciiTheme="majorBidi" w:hAnsiTheme="majorBidi" w:cstheme="majorBidi"/>
         </w:rPr>
       </w:pPr>
-      <w:proofErr w:type="spellStart"/>
-      <w:r>
-        <w:rPr>
-          <w:rFonts w:asciiTheme="majorBidi" w:hAnsiTheme="majorBidi" w:cstheme="majorBidi"/>
-        </w:rPr>
-        <w:t>log_message</w:t>
-      </w:r>
-      <w:proofErr w:type="spellEnd"/>
-      <w:r>
-        <w:rPr>
-          <w:rFonts w:asciiTheme="majorBidi" w:hAnsiTheme="majorBidi" w:cstheme="majorBidi"/>
-        </w:rPr>
-        <w:t xml:space="preserve"> "Traceroute for $</w:t>
-      </w:r>
-      <w:proofErr w:type="spellStart"/>
-      <w:r>
-        <w:rPr>
-          <w:rFonts w:asciiTheme="majorBidi" w:hAnsiTheme="majorBidi" w:cstheme="majorBidi"/>
-        </w:rPr>
-        <w:t>target_ip</w:t>
-      </w:r>
-      <w:proofErr w:type="spellEnd"/>
-      <w:r>
-        <w:rPr>
-          <w:rFonts w:asciiTheme="majorBidi" w:hAnsiTheme="majorBidi" w:cstheme="majorBidi"/>
-        </w:rPr>
-        <w:t xml:space="preserve"> completed. (Reboot disabled during testing phase)"</w:t>
+      <w:r>
+        <w:rPr>
+          <w:rFonts w:asciiTheme="majorBidi" w:hAnsiTheme="majorBidi" w:cstheme="majorBidi"/>
+        </w:rPr>
+        <w:t>log_message "Traceroute for $target_ip completed. (Reboot disabled during testing phase)"</w:t>
       </w:r>
     </w:p>
     <w:p>
@@ -5064,21 +4345,7 @@
         <w:rPr>
           <w:rFonts w:asciiTheme="majorBidi" w:hAnsiTheme="majorBidi" w:cstheme="majorBidi"/>
         </w:rPr>
-        <w:t xml:space="preserve"># </w:t>
-      </w:r>
-      <w:proofErr w:type="spellStart"/>
-      <w:r>
-        <w:rPr>
-          <w:rFonts w:asciiTheme="majorBidi" w:hAnsiTheme="majorBidi" w:cstheme="majorBidi"/>
-        </w:rPr>
-        <w:t>sudo</w:t>
-      </w:r>
-      <w:proofErr w:type="spellEnd"/>
-      <w:r>
-        <w:rPr>
-          <w:rFonts w:asciiTheme="majorBidi" w:hAnsiTheme="majorBidi" w:cstheme="majorBidi"/>
-        </w:rPr>
-        <w:t xml:space="preserve"> reboot</w:t>
+        <w:t># sudo reboot</w:t>
       </w:r>
     </w:p>
     <w:p>
@@ -5426,7 +4693,7 @@
           <w:u w:val="single"/>
         </w:rPr>
         <w:drawing>
-          <wp:anchor distT="0" distB="0" distL="114300" distR="114300" simplePos="0" relativeHeight="251658240" behindDoc="1" locked="0" layoutInCell="1" allowOverlap="1" wp14:anchorId="0046288B" wp14:editId="32D313E0">
+          <wp:anchor distT="0" distB="0" distL="114300" distR="114300" simplePos="0" relativeHeight="251658240" behindDoc="1" locked="0" layoutInCell="1" allowOverlap="1" wp14:anchorId="0046288B" wp14:editId="77345E9D">
             <wp:simplePos x="0" y="0"/>
             <wp:positionH relativeFrom="margin">
               <wp:align>left</wp:align>
@@ -5498,7 +4765,7 @@
           <w:u w:val="single"/>
         </w:rPr>
         <w:drawing>
-          <wp:inline distT="0" distB="0" distL="0" distR="0" wp14:anchorId="2E8A5411" wp14:editId="2A7703A1">
+          <wp:inline distT="0" distB="0" distL="0" distR="0" wp14:anchorId="2E8A5411" wp14:editId="509174A3">
             <wp:extent cx="6324600" cy="3208020"/>
             <wp:effectExtent l="0" t="0" r="0" b="0"/>
             <wp:docPr id="405438722" name="Picture 5"/>
@@ -5595,7 +4862,7 @@
           <w:u w:val="single"/>
         </w:rPr>
         <w:drawing>
-          <wp:inline distT="0" distB="0" distL="0" distR="0" wp14:anchorId="78F111DA" wp14:editId="43A4F5D0">
+          <wp:inline distT="0" distB="0" distL="0" distR="0" wp14:anchorId="78F111DA" wp14:editId="6B55AB17">
             <wp:extent cx="5731510" cy="2873375"/>
             <wp:effectExtent l="0" t="0" r="2540" b="3175"/>
             <wp:docPr id="1497072667" name="Picture 7"/>
@@ -5668,23 +4935,13 @@
           <w:szCs w:val="18"/>
         </w:rPr>
       </w:pPr>
-      <w:proofErr w:type="gramStart"/>
-      <w:r>
-        <w:rPr>
-          <w:rFonts w:asciiTheme="majorBidi" w:hAnsiTheme="majorBidi" w:cstheme="majorBidi"/>
-          <w:sz w:val="18"/>
-          <w:szCs w:val="18"/>
-        </w:rPr>
-        <w:t>#!/</w:t>
-      </w:r>
-      <w:proofErr w:type="gramEnd"/>
-      <w:r>
-        <w:rPr>
-          <w:rFonts w:asciiTheme="majorBidi" w:hAnsiTheme="majorBidi" w:cstheme="majorBidi"/>
-          <w:sz w:val="18"/>
-          <w:szCs w:val="18"/>
-        </w:rPr>
-        <w:t>bin/bash</w:t>
+      <w:r>
+        <w:rPr>
+          <w:rFonts w:asciiTheme="majorBidi" w:hAnsiTheme="majorBidi" w:cstheme="majorBidi"/>
+          <w:sz w:val="18"/>
+          <w:szCs w:val="18"/>
+        </w:rPr>
+        <w:t>#!/bin/bash</w:t>
       </w:r>
     </w:p>
     <w:p>
@@ -5781,41 +5038,13 @@
           <w:szCs w:val="18"/>
         </w:rPr>
       </w:pPr>
-      <w:proofErr w:type="spellStart"/>
-      <w:r>
-        <w:rPr>
-          <w:rFonts w:asciiTheme="majorBidi" w:hAnsiTheme="majorBidi" w:cstheme="majorBidi"/>
-          <w:sz w:val="18"/>
-          <w:szCs w:val="18"/>
-        </w:rPr>
-        <w:t>log_disk_</w:t>
-      </w:r>
-      <w:proofErr w:type="gramStart"/>
-      <w:r>
-        <w:rPr>
-          <w:rFonts w:asciiTheme="majorBidi" w:hAnsiTheme="majorBidi" w:cstheme="majorBidi"/>
-          <w:sz w:val="18"/>
-          <w:szCs w:val="18"/>
-        </w:rPr>
-        <w:t>usage</w:t>
-      </w:r>
-      <w:proofErr w:type="spellEnd"/>
-      <w:r>
-        <w:rPr>
-          <w:rFonts w:asciiTheme="majorBidi" w:hAnsiTheme="majorBidi" w:cstheme="majorBidi"/>
-          <w:sz w:val="18"/>
-          <w:szCs w:val="18"/>
-        </w:rPr>
-        <w:t>(</w:t>
-      </w:r>
-      <w:proofErr w:type="gramEnd"/>
-      <w:r>
-        <w:rPr>
-          <w:rFonts w:asciiTheme="majorBidi" w:hAnsiTheme="majorBidi" w:cstheme="majorBidi"/>
-          <w:sz w:val="18"/>
-          <w:szCs w:val="18"/>
-        </w:rPr>
-        <w:t>) {</w:t>
+      <w:r>
+        <w:rPr>
+          <w:rFonts w:asciiTheme="majorBidi" w:hAnsiTheme="majorBidi" w:cstheme="majorBidi"/>
+          <w:sz w:val="18"/>
+          <w:szCs w:val="18"/>
+        </w:rPr>
+        <w:t>log_disk_usage() {</w:t>
       </w:r>
     </w:p>
     <w:p>
@@ -5849,25 +5078,7 @@
           <w:sz w:val="18"/>
           <w:szCs w:val="18"/>
         </w:rPr>
-        <w:t xml:space="preserve">    local </w:t>
-      </w:r>
-      <w:proofErr w:type="spellStart"/>
-      <w:r>
-        <w:rPr>
-          <w:rFonts w:asciiTheme="majorBidi" w:hAnsiTheme="majorBidi" w:cstheme="majorBidi"/>
-          <w:sz w:val="18"/>
-          <w:szCs w:val="18"/>
-        </w:rPr>
-        <w:t>log_file</w:t>
-      </w:r>
-      <w:proofErr w:type="spellEnd"/>
-      <w:r>
-        <w:rPr>
-          <w:rFonts w:asciiTheme="majorBidi" w:hAnsiTheme="majorBidi" w:cstheme="majorBidi"/>
-          <w:sz w:val="18"/>
-          <w:szCs w:val="18"/>
-        </w:rPr>
-        <w:t>="disk_info.log"</w:t>
+        <w:t xml:space="preserve">    local log_file="disk_info.log"</w:t>
       </w:r>
     </w:p>
     <w:p>
@@ -5969,60 +5180,24 @@
           <w:sz w:val="18"/>
           <w:szCs w:val="18"/>
         </w:rPr>
-        <w:t xml:space="preserve">        du -</w:t>
-      </w:r>
-      <w:proofErr w:type="spellStart"/>
-      <w:r>
-        <w:rPr>
-          <w:rFonts w:asciiTheme="majorBidi" w:hAnsiTheme="majorBidi" w:cstheme="majorBidi"/>
-          <w:sz w:val="18"/>
-          <w:szCs w:val="18"/>
-        </w:rPr>
-        <w:t>sh</w:t>
-      </w:r>
-      <w:proofErr w:type="spellEnd"/>
-      <w:r>
-        <w:rPr>
-          <w:rFonts w:asciiTheme="majorBidi" w:hAnsiTheme="majorBidi" w:cstheme="majorBidi"/>
-          <w:sz w:val="18"/>
-          <w:szCs w:val="18"/>
-        </w:rPr>
-        <w:t xml:space="preserve"> ~ 2&gt;/dev/null</w:t>
-      </w:r>
-    </w:p>
-    <w:p>
-      <w:pPr>
-        <w:rPr>
-          <w:rFonts w:asciiTheme="majorBidi" w:hAnsiTheme="majorBidi" w:cstheme="majorBidi"/>
-          <w:sz w:val="18"/>
-          <w:szCs w:val="18"/>
-        </w:rPr>
-      </w:pPr>
-      <w:r>
-        <w:rPr>
-          <w:rFonts w:asciiTheme="majorBidi" w:hAnsiTheme="majorBidi" w:cstheme="majorBidi"/>
-          <w:sz w:val="18"/>
-          <w:szCs w:val="18"/>
-        </w:rPr>
-        <w:t xml:space="preserve">        echo "\</w:t>
-      </w:r>
-      <w:proofErr w:type="spellStart"/>
-      <w:r>
-        <w:rPr>
-          <w:rFonts w:asciiTheme="majorBidi" w:hAnsiTheme="majorBidi" w:cstheme="majorBidi"/>
-          <w:sz w:val="18"/>
-          <w:szCs w:val="18"/>
-        </w:rPr>
-        <w:t>nDisk</w:t>
-      </w:r>
-      <w:proofErr w:type="spellEnd"/>
-      <w:r>
-        <w:rPr>
-          <w:rFonts w:asciiTheme="majorBidi" w:hAnsiTheme="majorBidi" w:cstheme="majorBidi"/>
-          <w:sz w:val="18"/>
-          <w:szCs w:val="18"/>
-        </w:rPr>
-        <w:t xml:space="preserve"> Usage for Directories and Subdirectories in HOME Directory:"</w:t>
+        <w:t xml:space="preserve">        du -sh ~ 2&gt;/dev/null</w:t>
+      </w:r>
+    </w:p>
+    <w:p>
+      <w:pPr>
+        <w:rPr>
+          <w:rFonts w:asciiTheme="majorBidi" w:hAnsiTheme="majorBidi" w:cstheme="majorBidi"/>
+          <w:sz w:val="18"/>
+          <w:szCs w:val="18"/>
+        </w:rPr>
+      </w:pPr>
+      <w:r>
+        <w:rPr>
+          <w:rFonts w:asciiTheme="majorBidi" w:hAnsiTheme="majorBidi" w:cstheme="majorBidi"/>
+          <w:sz w:val="18"/>
+          <w:szCs w:val="18"/>
+        </w:rPr>
+        <w:t xml:space="preserve">        echo "\nDisk Usage for Directories and Subdirectories in HOME Directory:"</w:t>
       </w:r>
     </w:p>
     <w:p>
@@ -6073,60 +5248,24 @@
           <w:sz w:val="18"/>
           <w:szCs w:val="18"/>
         </w:rPr>
-        <w:t xml:space="preserve">    } | tee "$</w:t>
-      </w:r>
-      <w:proofErr w:type="spellStart"/>
-      <w:r>
-        <w:rPr>
-          <w:rFonts w:asciiTheme="majorBidi" w:hAnsiTheme="majorBidi" w:cstheme="majorBidi"/>
-          <w:sz w:val="18"/>
-          <w:szCs w:val="18"/>
-        </w:rPr>
-        <w:t>log_file</w:t>
-      </w:r>
-      <w:proofErr w:type="spellEnd"/>
-      <w:r>
-        <w:rPr>
-          <w:rFonts w:asciiTheme="majorBidi" w:hAnsiTheme="majorBidi" w:cstheme="majorBidi"/>
-          <w:sz w:val="18"/>
-          <w:szCs w:val="18"/>
-        </w:rPr>
-        <w:t>"</w:t>
-      </w:r>
-    </w:p>
-    <w:p>
-      <w:pPr>
-        <w:rPr>
-          <w:rFonts w:asciiTheme="majorBidi" w:hAnsiTheme="majorBidi" w:cstheme="majorBidi"/>
-          <w:sz w:val="18"/>
-          <w:szCs w:val="18"/>
-        </w:rPr>
-      </w:pPr>
-      <w:r>
-        <w:rPr>
-          <w:rFonts w:asciiTheme="majorBidi" w:hAnsiTheme="majorBidi" w:cstheme="majorBidi"/>
-          <w:sz w:val="18"/>
-          <w:szCs w:val="18"/>
-        </w:rPr>
-        <w:t xml:space="preserve">    echo "Disk usage data logged to $</w:t>
-      </w:r>
-      <w:proofErr w:type="spellStart"/>
-      <w:r>
-        <w:rPr>
-          <w:rFonts w:asciiTheme="majorBidi" w:hAnsiTheme="majorBidi" w:cstheme="majorBidi"/>
-          <w:sz w:val="18"/>
-          <w:szCs w:val="18"/>
-        </w:rPr>
-        <w:t>log_file</w:t>
-      </w:r>
-      <w:proofErr w:type="spellEnd"/>
-      <w:r>
-        <w:rPr>
-          <w:rFonts w:asciiTheme="majorBidi" w:hAnsiTheme="majorBidi" w:cstheme="majorBidi"/>
-          <w:sz w:val="18"/>
-          <w:szCs w:val="18"/>
-        </w:rPr>
-        <w:t>"</w:t>
+        <w:t xml:space="preserve">    } | tee "$log_file"</w:t>
+      </w:r>
+    </w:p>
+    <w:p>
+      <w:pPr>
+        <w:rPr>
+          <w:rFonts w:asciiTheme="majorBidi" w:hAnsiTheme="majorBidi" w:cstheme="majorBidi"/>
+          <w:sz w:val="18"/>
+          <w:szCs w:val="18"/>
+        </w:rPr>
+      </w:pPr>
+      <w:r>
+        <w:rPr>
+          <w:rFonts w:asciiTheme="majorBidi" w:hAnsiTheme="majorBidi" w:cstheme="majorBidi"/>
+          <w:sz w:val="18"/>
+          <w:szCs w:val="18"/>
+        </w:rPr>
+        <w:t xml:space="preserve">    echo "Disk usage data logged to $log_file"</w:t>
       </w:r>
     </w:p>
     <w:p>
@@ -6180,41 +5319,13 @@
           <w:szCs w:val="18"/>
         </w:rPr>
       </w:pPr>
-      <w:proofErr w:type="spellStart"/>
-      <w:r>
-        <w:rPr>
-          <w:rFonts w:asciiTheme="majorBidi" w:hAnsiTheme="majorBidi" w:cstheme="majorBidi"/>
-          <w:sz w:val="18"/>
-          <w:szCs w:val="18"/>
-        </w:rPr>
-        <w:t>log_memory_cpu_</w:t>
-      </w:r>
-      <w:proofErr w:type="gramStart"/>
-      <w:r>
-        <w:rPr>
-          <w:rFonts w:asciiTheme="majorBidi" w:hAnsiTheme="majorBidi" w:cstheme="majorBidi"/>
-          <w:sz w:val="18"/>
-          <w:szCs w:val="18"/>
-        </w:rPr>
-        <w:t>info</w:t>
-      </w:r>
-      <w:proofErr w:type="spellEnd"/>
-      <w:r>
-        <w:rPr>
-          <w:rFonts w:asciiTheme="majorBidi" w:hAnsiTheme="majorBidi" w:cstheme="majorBidi"/>
-          <w:sz w:val="18"/>
-          <w:szCs w:val="18"/>
-        </w:rPr>
-        <w:t>(</w:t>
-      </w:r>
-      <w:proofErr w:type="gramEnd"/>
-      <w:r>
-        <w:rPr>
-          <w:rFonts w:asciiTheme="majorBidi" w:hAnsiTheme="majorBidi" w:cstheme="majorBidi"/>
-          <w:sz w:val="18"/>
-          <w:szCs w:val="18"/>
-        </w:rPr>
-        <w:t>) {</w:t>
+      <w:r>
+        <w:rPr>
+          <w:rFonts w:asciiTheme="majorBidi" w:hAnsiTheme="majorBidi" w:cstheme="majorBidi"/>
+          <w:sz w:val="18"/>
+          <w:szCs w:val="18"/>
+        </w:rPr>
+        <w:t>log_memory_cpu_info() {</w:t>
       </w:r>
     </w:p>
     <w:p>
@@ -6248,25 +5359,7 @@
           <w:sz w:val="18"/>
           <w:szCs w:val="18"/>
         </w:rPr>
-        <w:t xml:space="preserve">    local </w:t>
-      </w:r>
-      <w:proofErr w:type="spellStart"/>
-      <w:r>
-        <w:rPr>
-          <w:rFonts w:asciiTheme="majorBidi" w:hAnsiTheme="majorBidi" w:cstheme="majorBidi"/>
-          <w:sz w:val="18"/>
-          <w:szCs w:val="18"/>
-        </w:rPr>
-        <w:t>log_file</w:t>
-      </w:r>
-      <w:proofErr w:type="spellEnd"/>
-      <w:r>
-        <w:rPr>
-          <w:rFonts w:asciiTheme="majorBidi" w:hAnsiTheme="majorBidi" w:cstheme="majorBidi"/>
-          <w:sz w:val="18"/>
-          <w:szCs w:val="18"/>
-        </w:rPr>
-        <w:t>="mem_cpu_info.log"</w:t>
+        <w:t xml:space="preserve">    local log_file="mem_cpu_info.log"</w:t>
       </w:r>
     </w:p>
     <w:p>
@@ -6386,434 +5479,126 @@
           <w:szCs w:val="18"/>
         </w:rPr>
         <w:lastRenderedPageBreak/>
-        <w:t xml:space="preserve">        </w:t>
-      </w:r>
-      <w:proofErr w:type="spellStart"/>
-      <w:r>
-        <w:rPr>
-          <w:rFonts w:asciiTheme="majorBidi" w:hAnsiTheme="majorBidi" w:cstheme="majorBidi"/>
-          <w:sz w:val="18"/>
-          <w:szCs w:val="18"/>
-        </w:rPr>
-        <w:t>free_output</w:t>
-      </w:r>
-      <w:proofErr w:type="spellEnd"/>
-      <w:r>
-        <w:rPr>
-          <w:rFonts w:asciiTheme="majorBidi" w:hAnsiTheme="majorBidi" w:cstheme="majorBidi"/>
-          <w:sz w:val="18"/>
-          <w:szCs w:val="18"/>
-        </w:rPr>
-        <w:t>=$(</w:t>
-      </w:r>
-      <w:proofErr w:type="gramStart"/>
-      <w:r>
-        <w:rPr>
-          <w:rFonts w:asciiTheme="majorBidi" w:hAnsiTheme="majorBidi" w:cstheme="majorBidi"/>
-          <w:sz w:val="18"/>
-          <w:szCs w:val="18"/>
-        </w:rPr>
-        <w:t>free -m</w:t>
-      </w:r>
-      <w:proofErr w:type="gramEnd"/>
-      <w:r>
-        <w:rPr>
-          <w:rFonts w:asciiTheme="majorBidi" w:hAnsiTheme="majorBidi" w:cstheme="majorBidi"/>
-          <w:sz w:val="18"/>
-          <w:szCs w:val="18"/>
-        </w:rPr>
-        <w:t>)</w:t>
-      </w:r>
-    </w:p>
-    <w:p>
-      <w:pPr>
-        <w:rPr>
-          <w:rFonts w:asciiTheme="majorBidi" w:hAnsiTheme="majorBidi" w:cstheme="majorBidi"/>
-          <w:sz w:val="18"/>
-          <w:szCs w:val="18"/>
-        </w:rPr>
-      </w:pPr>
-      <w:r>
-        <w:rPr>
-          <w:rFonts w:asciiTheme="majorBidi" w:hAnsiTheme="majorBidi" w:cstheme="majorBidi"/>
-          <w:sz w:val="18"/>
-          <w:szCs w:val="18"/>
-        </w:rPr>
-        <w:t xml:space="preserve">        </w:t>
-      </w:r>
-      <w:proofErr w:type="spellStart"/>
-      <w:r>
-        <w:rPr>
-          <w:rFonts w:asciiTheme="majorBidi" w:hAnsiTheme="majorBidi" w:cstheme="majorBidi"/>
-          <w:sz w:val="18"/>
-          <w:szCs w:val="18"/>
-        </w:rPr>
-        <w:t>total_memory</w:t>
-      </w:r>
-      <w:proofErr w:type="spellEnd"/>
-      <w:r>
-        <w:rPr>
-          <w:rFonts w:asciiTheme="majorBidi" w:hAnsiTheme="majorBidi" w:cstheme="majorBidi"/>
-          <w:sz w:val="18"/>
-          <w:szCs w:val="18"/>
-        </w:rPr>
-        <w:t>=$(echo "$</w:t>
-      </w:r>
-      <w:proofErr w:type="spellStart"/>
-      <w:r>
-        <w:rPr>
-          <w:rFonts w:asciiTheme="majorBidi" w:hAnsiTheme="majorBidi" w:cstheme="majorBidi"/>
-          <w:sz w:val="18"/>
-          <w:szCs w:val="18"/>
-        </w:rPr>
-        <w:t>free_output</w:t>
-      </w:r>
-      <w:proofErr w:type="spellEnd"/>
-      <w:r>
-        <w:rPr>
-          <w:rFonts w:asciiTheme="majorBidi" w:hAnsiTheme="majorBidi" w:cstheme="majorBidi"/>
-          <w:sz w:val="18"/>
-          <w:szCs w:val="18"/>
-        </w:rPr>
-        <w:t>" | awk '/^Mem:/ {print $2}')</w:t>
-      </w:r>
-    </w:p>
-    <w:p>
-      <w:pPr>
-        <w:rPr>
-          <w:rFonts w:asciiTheme="majorBidi" w:hAnsiTheme="majorBidi" w:cstheme="majorBidi"/>
-          <w:sz w:val="18"/>
-          <w:szCs w:val="18"/>
-        </w:rPr>
-      </w:pPr>
-      <w:r>
-        <w:rPr>
-          <w:rFonts w:asciiTheme="majorBidi" w:hAnsiTheme="majorBidi" w:cstheme="majorBidi"/>
-          <w:sz w:val="18"/>
-          <w:szCs w:val="18"/>
-        </w:rPr>
-        <w:t xml:space="preserve">        </w:t>
-      </w:r>
-      <w:proofErr w:type="spellStart"/>
-      <w:r>
-        <w:rPr>
-          <w:rFonts w:asciiTheme="majorBidi" w:hAnsiTheme="majorBidi" w:cstheme="majorBidi"/>
-          <w:sz w:val="18"/>
-          <w:szCs w:val="18"/>
-        </w:rPr>
-        <w:t>used_memory</w:t>
-      </w:r>
-      <w:proofErr w:type="spellEnd"/>
-      <w:r>
-        <w:rPr>
-          <w:rFonts w:asciiTheme="majorBidi" w:hAnsiTheme="majorBidi" w:cstheme="majorBidi"/>
-          <w:sz w:val="18"/>
-          <w:szCs w:val="18"/>
-        </w:rPr>
-        <w:t>=$(echo "$</w:t>
-      </w:r>
-      <w:proofErr w:type="spellStart"/>
-      <w:r>
-        <w:rPr>
-          <w:rFonts w:asciiTheme="majorBidi" w:hAnsiTheme="majorBidi" w:cstheme="majorBidi"/>
-          <w:sz w:val="18"/>
-          <w:szCs w:val="18"/>
-        </w:rPr>
-        <w:t>free_output</w:t>
-      </w:r>
-      <w:proofErr w:type="spellEnd"/>
-      <w:r>
-        <w:rPr>
-          <w:rFonts w:asciiTheme="majorBidi" w:hAnsiTheme="majorBidi" w:cstheme="majorBidi"/>
-          <w:sz w:val="18"/>
-          <w:szCs w:val="18"/>
-        </w:rPr>
-        <w:t>" | awk '/^Mem:/ {print $3}')</w:t>
-      </w:r>
-    </w:p>
-    <w:p>
-      <w:pPr>
-        <w:rPr>
-          <w:rFonts w:asciiTheme="majorBidi" w:hAnsiTheme="majorBidi" w:cstheme="majorBidi"/>
-          <w:sz w:val="18"/>
-          <w:szCs w:val="18"/>
-        </w:rPr>
-      </w:pPr>
-      <w:r>
-        <w:rPr>
-          <w:rFonts w:asciiTheme="majorBidi" w:hAnsiTheme="majorBidi" w:cstheme="majorBidi"/>
-          <w:sz w:val="18"/>
-          <w:szCs w:val="18"/>
-        </w:rPr>
-        <w:t xml:space="preserve">        </w:t>
-      </w:r>
-      <w:proofErr w:type="spellStart"/>
-      <w:r>
-        <w:rPr>
-          <w:rFonts w:asciiTheme="majorBidi" w:hAnsiTheme="majorBidi" w:cstheme="majorBidi"/>
-          <w:sz w:val="18"/>
-          <w:szCs w:val="18"/>
-        </w:rPr>
-        <w:t>free_memory</w:t>
-      </w:r>
-      <w:proofErr w:type="spellEnd"/>
-      <w:r>
-        <w:rPr>
-          <w:rFonts w:asciiTheme="majorBidi" w:hAnsiTheme="majorBidi" w:cstheme="majorBidi"/>
-          <w:sz w:val="18"/>
-          <w:szCs w:val="18"/>
-        </w:rPr>
-        <w:t>=$(echo "$</w:t>
-      </w:r>
-      <w:proofErr w:type="spellStart"/>
-      <w:r>
-        <w:rPr>
-          <w:rFonts w:asciiTheme="majorBidi" w:hAnsiTheme="majorBidi" w:cstheme="majorBidi"/>
-          <w:sz w:val="18"/>
-          <w:szCs w:val="18"/>
-        </w:rPr>
-        <w:t>free_output</w:t>
-      </w:r>
-      <w:proofErr w:type="spellEnd"/>
-      <w:r>
-        <w:rPr>
-          <w:rFonts w:asciiTheme="majorBidi" w:hAnsiTheme="majorBidi" w:cstheme="majorBidi"/>
-          <w:sz w:val="18"/>
-          <w:szCs w:val="18"/>
-        </w:rPr>
-        <w:t>" | awk '/^Mem:/ {print $4}')</w:t>
-      </w:r>
-    </w:p>
-    <w:p>
-      <w:pPr>
-        <w:rPr>
-          <w:rFonts w:asciiTheme="majorBidi" w:hAnsiTheme="majorBidi" w:cstheme="majorBidi"/>
-          <w:sz w:val="18"/>
-          <w:szCs w:val="18"/>
-        </w:rPr>
-      </w:pPr>
-      <w:r>
-        <w:rPr>
-          <w:rFonts w:asciiTheme="majorBidi" w:hAnsiTheme="majorBidi" w:cstheme="majorBidi"/>
-          <w:sz w:val="18"/>
-          <w:szCs w:val="18"/>
-        </w:rPr>
-        <w:t xml:space="preserve">        </w:t>
-      </w:r>
-      <w:proofErr w:type="spellStart"/>
-      <w:r>
-        <w:rPr>
-          <w:rFonts w:asciiTheme="majorBidi" w:hAnsiTheme="majorBidi" w:cstheme="majorBidi"/>
-          <w:sz w:val="18"/>
-          <w:szCs w:val="18"/>
-        </w:rPr>
-        <w:t>used_percentage</w:t>
-      </w:r>
-      <w:proofErr w:type="spellEnd"/>
-      <w:r>
-        <w:rPr>
-          <w:rFonts w:asciiTheme="majorBidi" w:hAnsiTheme="majorBidi" w:cstheme="majorBidi"/>
-          <w:sz w:val="18"/>
-          <w:szCs w:val="18"/>
-        </w:rPr>
-        <w:t>=$</w:t>
-      </w:r>
-      <w:proofErr w:type="gramStart"/>
-      <w:r>
-        <w:rPr>
-          <w:rFonts w:asciiTheme="majorBidi" w:hAnsiTheme="majorBidi" w:cstheme="majorBidi"/>
-          <w:sz w:val="18"/>
-          <w:szCs w:val="18"/>
-        </w:rPr>
-        <w:t>(( (</w:t>
-      </w:r>
-      <w:proofErr w:type="spellStart"/>
-      <w:proofErr w:type="gramEnd"/>
-      <w:r>
-        <w:rPr>
-          <w:rFonts w:asciiTheme="majorBidi" w:hAnsiTheme="majorBidi" w:cstheme="majorBidi"/>
-          <w:sz w:val="18"/>
-          <w:szCs w:val="18"/>
-        </w:rPr>
-        <w:t>used_memory</w:t>
-      </w:r>
-      <w:proofErr w:type="spellEnd"/>
-      <w:r>
-        <w:rPr>
-          <w:rFonts w:asciiTheme="majorBidi" w:hAnsiTheme="majorBidi" w:cstheme="majorBidi"/>
-          <w:sz w:val="18"/>
-          <w:szCs w:val="18"/>
-        </w:rPr>
-        <w:t xml:space="preserve"> * 100) / </w:t>
-      </w:r>
-      <w:proofErr w:type="spellStart"/>
-      <w:r>
-        <w:rPr>
-          <w:rFonts w:asciiTheme="majorBidi" w:hAnsiTheme="majorBidi" w:cstheme="majorBidi"/>
-          <w:sz w:val="18"/>
-          <w:szCs w:val="18"/>
-        </w:rPr>
-        <w:t>total_memory</w:t>
-      </w:r>
-      <w:proofErr w:type="spellEnd"/>
-      <w:r>
-        <w:rPr>
-          <w:rFonts w:asciiTheme="majorBidi" w:hAnsiTheme="majorBidi" w:cstheme="majorBidi"/>
-          <w:sz w:val="18"/>
-          <w:szCs w:val="18"/>
-        </w:rPr>
-        <w:t xml:space="preserve"> ))</w:t>
-      </w:r>
-    </w:p>
-    <w:p>
-      <w:pPr>
-        <w:rPr>
-          <w:rFonts w:asciiTheme="majorBidi" w:hAnsiTheme="majorBidi" w:cstheme="majorBidi"/>
-          <w:sz w:val="18"/>
-          <w:szCs w:val="18"/>
-        </w:rPr>
-      </w:pPr>
-      <w:r>
-        <w:rPr>
-          <w:rFonts w:asciiTheme="majorBidi" w:hAnsiTheme="majorBidi" w:cstheme="majorBidi"/>
-          <w:sz w:val="18"/>
-          <w:szCs w:val="18"/>
-        </w:rPr>
-        <w:t xml:space="preserve">        </w:t>
-      </w:r>
-      <w:proofErr w:type="spellStart"/>
-      <w:r>
-        <w:rPr>
-          <w:rFonts w:asciiTheme="majorBidi" w:hAnsiTheme="majorBidi" w:cstheme="majorBidi"/>
-          <w:sz w:val="18"/>
-          <w:szCs w:val="18"/>
-        </w:rPr>
-        <w:t>free_percentage</w:t>
-      </w:r>
-      <w:proofErr w:type="spellEnd"/>
-      <w:r>
-        <w:rPr>
-          <w:rFonts w:asciiTheme="majorBidi" w:hAnsiTheme="majorBidi" w:cstheme="majorBidi"/>
-          <w:sz w:val="18"/>
-          <w:szCs w:val="18"/>
-        </w:rPr>
-        <w:t>=$</w:t>
-      </w:r>
-      <w:proofErr w:type="gramStart"/>
-      <w:r>
-        <w:rPr>
-          <w:rFonts w:asciiTheme="majorBidi" w:hAnsiTheme="majorBidi" w:cstheme="majorBidi"/>
-          <w:sz w:val="18"/>
-          <w:szCs w:val="18"/>
-        </w:rPr>
-        <w:t>(( (</w:t>
-      </w:r>
-      <w:proofErr w:type="spellStart"/>
-      <w:proofErr w:type="gramEnd"/>
-      <w:r>
-        <w:rPr>
-          <w:rFonts w:asciiTheme="majorBidi" w:hAnsiTheme="majorBidi" w:cstheme="majorBidi"/>
-          <w:sz w:val="18"/>
-          <w:szCs w:val="18"/>
-        </w:rPr>
-        <w:t>free_memory</w:t>
-      </w:r>
-      <w:proofErr w:type="spellEnd"/>
-      <w:r>
-        <w:rPr>
-          <w:rFonts w:asciiTheme="majorBidi" w:hAnsiTheme="majorBidi" w:cstheme="majorBidi"/>
-          <w:sz w:val="18"/>
-          <w:szCs w:val="18"/>
-        </w:rPr>
-        <w:t xml:space="preserve"> * 100) / </w:t>
-      </w:r>
-      <w:proofErr w:type="spellStart"/>
-      <w:r>
-        <w:rPr>
-          <w:rFonts w:asciiTheme="majorBidi" w:hAnsiTheme="majorBidi" w:cstheme="majorBidi"/>
-          <w:sz w:val="18"/>
-          <w:szCs w:val="18"/>
-        </w:rPr>
-        <w:t>total_memory</w:t>
-      </w:r>
-      <w:proofErr w:type="spellEnd"/>
-      <w:r>
-        <w:rPr>
-          <w:rFonts w:asciiTheme="majorBidi" w:hAnsiTheme="majorBidi" w:cstheme="majorBidi"/>
-          <w:sz w:val="18"/>
-          <w:szCs w:val="18"/>
-        </w:rPr>
-        <w:t xml:space="preserve"> ))</w:t>
-      </w:r>
-    </w:p>
-    <w:p>
-      <w:pPr>
-        <w:rPr>
-          <w:rFonts w:asciiTheme="majorBidi" w:hAnsiTheme="majorBidi" w:cstheme="majorBidi"/>
-          <w:sz w:val="18"/>
-          <w:szCs w:val="18"/>
-        </w:rPr>
-      </w:pPr>
-      <w:r>
-        <w:rPr>
-          <w:rFonts w:asciiTheme="majorBidi" w:hAnsiTheme="majorBidi" w:cstheme="majorBidi"/>
-          <w:sz w:val="18"/>
-          <w:szCs w:val="18"/>
-        </w:rPr>
-        <w:t xml:space="preserve">        echo "Memory Used: $</w:t>
-      </w:r>
-      <w:proofErr w:type="spellStart"/>
-      <w:r>
-        <w:rPr>
-          <w:rFonts w:asciiTheme="majorBidi" w:hAnsiTheme="majorBidi" w:cstheme="majorBidi"/>
-          <w:sz w:val="18"/>
-          <w:szCs w:val="18"/>
-        </w:rPr>
-        <w:t>used_percentage</w:t>
-      </w:r>
-      <w:proofErr w:type="spellEnd"/>
-      <w:r>
-        <w:rPr>
-          <w:rFonts w:asciiTheme="majorBidi" w:hAnsiTheme="majorBidi" w:cstheme="majorBidi"/>
-          <w:sz w:val="18"/>
-          <w:szCs w:val="18"/>
-        </w:rPr>
-        <w:t>%"</w:t>
-      </w:r>
-    </w:p>
-    <w:p>
-      <w:pPr>
-        <w:rPr>
-          <w:rFonts w:asciiTheme="majorBidi" w:hAnsiTheme="majorBidi" w:cstheme="majorBidi"/>
-          <w:sz w:val="18"/>
-          <w:szCs w:val="18"/>
-        </w:rPr>
-      </w:pPr>
-      <w:r>
-        <w:rPr>
-          <w:rFonts w:asciiTheme="majorBidi" w:hAnsiTheme="majorBidi" w:cstheme="majorBidi"/>
-          <w:sz w:val="18"/>
-          <w:szCs w:val="18"/>
-        </w:rPr>
-        <w:t xml:space="preserve">        echo "Memory Free: $</w:t>
-      </w:r>
-      <w:proofErr w:type="spellStart"/>
-      <w:r>
-        <w:rPr>
-          <w:rFonts w:asciiTheme="majorBidi" w:hAnsiTheme="majorBidi" w:cstheme="majorBidi"/>
-          <w:sz w:val="18"/>
-          <w:szCs w:val="18"/>
-        </w:rPr>
-        <w:t>free_percentage</w:t>
-      </w:r>
-      <w:proofErr w:type="spellEnd"/>
-      <w:r>
-        <w:rPr>
-          <w:rFonts w:asciiTheme="majorBidi" w:hAnsiTheme="majorBidi" w:cstheme="majorBidi"/>
-          <w:sz w:val="18"/>
-          <w:szCs w:val="18"/>
-        </w:rPr>
-        <w:t>%"</w:t>
+        <w:t xml:space="preserve">        free_output=$(free -m)</w:t>
+      </w:r>
+    </w:p>
+    <w:p>
+      <w:pPr>
+        <w:rPr>
+          <w:rFonts w:asciiTheme="majorBidi" w:hAnsiTheme="majorBidi" w:cstheme="majorBidi"/>
+          <w:sz w:val="18"/>
+          <w:szCs w:val="18"/>
+        </w:rPr>
+      </w:pPr>
+      <w:r>
+        <w:rPr>
+          <w:rFonts w:asciiTheme="majorBidi" w:hAnsiTheme="majorBidi" w:cstheme="majorBidi"/>
+          <w:sz w:val="18"/>
+          <w:szCs w:val="18"/>
+        </w:rPr>
+        <w:t xml:space="preserve">        total_memory=$(echo "$free_output" | awk '/^Mem:/ {print $2}')</w:t>
+      </w:r>
+    </w:p>
+    <w:p>
+      <w:pPr>
+        <w:rPr>
+          <w:rFonts w:asciiTheme="majorBidi" w:hAnsiTheme="majorBidi" w:cstheme="majorBidi"/>
+          <w:sz w:val="18"/>
+          <w:szCs w:val="18"/>
+        </w:rPr>
+      </w:pPr>
+      <w:r>
+        <w:rPr>
+          <w:rFonts w:asciiTheme="majorBidi" w:hAnsiTheme="majorBidi" w:cstheme="majorBidi"/>
+          <w:sz w:val="18"/>
+          <w:szCs w:val="18"/>
+        </w:rPr>
+        <w:t xml:space="preserve">        used_memory=$(echo "$free_output" | awk '/^Mem:/ {print $3}')</w:t>
+      </w:r>
+    </w:p>
+    <w:p>
+      <w:pPr>
+        <w:rPr>
+          <w:rFonts w:asciiTheme="majorBidi" w:hAnsiTheme="majorBidi" w:cstheme="majorBidi"/>
+          <w:sz w:val="18"/>
+          <w:szCs w:val="18"/>
+        </w:rPr>
+      </w:pPr>
+      <w:r>
+        <w:rPr>
+          <w:rFonts w:asciiTheme="majorBidi" w:hAnsiTheme="majorBidi" w:cstheme="majorBidi"/>
+          <w:sz w:val="18"/>
+          <w:szCs w:val="18"/>
+        </w:rPr>
+        <w:t xml:space="preserve">        free_memory=$(echo "$free_output" | awk '/^Mem:/ {print $4}')</w:t>
+      </w:r>
+    </w:p>
+    <w:p>
+      <w:pPr>
+        <w:rPr>
+          <w:rFonts w:asciiTheme="majorBidi" w:hAnsiTheme="majorBidi" w:cstheme="majorBidi"/>
+          <w:sz w:val="18"/>
+          <w:szCs w:val="18"/>
+        </w:rPr>
+      </w:pPr>
+      <w:r>
+        <w:rPr>
+          <w:rFonts w:asciiTheme="majorBidi" w:hAnsiTheme="majorBidi" w:cstheme="majorBidi"/>
+          <w:sz w:val="18"/>
+          <w:szCs w:val="18"/>
+        </w:rPr>
+        <w:t xml:space="preserve">        used_percentage=$(( (used_memory * 100) / total_memory ))</w:t>
+      </w:r>
+    </w:p>
+    <w:p>
+      <w:pPr>
+        <w:rPr>
+          <w:rFonts w:asciiTheme="majorBidi" w:hAnsiTheme="majorBidi" w:cstheme="majorBidi"/>
+          <w:sz w:val="18"/>
+          <w:szCs w:val="18"/>
+        </w:rPr>
+      </w:pPr>
+      <w:r>
+        <w:rPr>
+          <w:rFonts w:asciiTheme="majorBidi" w:hAnsiTheme="majorBidi" w:cstheme="majorBidi"/>
+          <w:sz w:val="18"/>
+          <w:szCs w:val="18"/>
+        </w:rPr>
+        <w:t xml:space="preserve">        free_percentage=$(( (free_memory * 100) / total_memory ))</w:t>
+      </w:r>
+    </w:p>
+    <w:p>
+      <w:pPr>
+        <w:rPr>
+          <w:rFonts w:asciiTheme="majorBidi" w:hAnsiTheme="majorBidi" w:cstheme="majorBidi"/>
+          <w:sz w:val="18"/>
+          <w:szCs w:val="18"/>
+        </w:rPr>
+      </w:pPr>
+      <w:r>
+        <w:rPr>
+          <w:rFonts w:asciiTheme="majorBidi" w:hAnsiTheme="majorBidi" w:cstheme="majorBidi"/>
+          <w:sz w:val="18"/>
+          <w:szCs w:val="18"/>
+        </w:rPr>
+        <w:t xml:space="preserve">        echo "Memory Used: $used_percentage%"</w:t>
+      </w:r>
+    </w:p>
+    <w:p>
+      <w:pPr>
+        <w:rPr>
+          <w:rFonts w:asciiTheme="majorBidi" w:hAnsiTheme="majorBidi" w:cstheme="majorBidi"/>
+          <w:sz w:val="18"/>
+          <w:szCs w:val="18"/>
+        </w:rPr>
+      </w:pPr>
+      <w:r>
+        <w:rPr>
+          <w:rFonts w:asciiTheme="majorBidi" w:hAnsiTheme="majorBidi" w:cstheme="majorBidi"/>
+          <w:sz w:val="18"/>
+          <w:szCs w:val="18"/>
+        </w:rPr>
+        <w:t xml:space="preserve">        echo "Memory Free: $free_percentage%"</w:t>
       </w:r>
     </w:p>
     <w:p>
@@ -6881,166 +5666,58 @@
           <w:sz w:val="18"/>
           <w:szCs w:val="18"/>
         </w:rPr>
-        <w:t xml:space="preserve">        </w:t>
-      </w:r>
-      <w:proofErr w:type="spellStart"/>
-      <w:r>
-        <w:rPr>
-          <w:rFonts w:asciiTheme="majorBidi" w:hAnsiTheme="majorBidi" w:cstheme="majorBidi"/>
-          <w:sz w:val="18"/>
-          <w:szCs w:val="18"/>
-        </w:rPr>
-        <w:t>cpu_model</w:t>
-      </w:r>
-      <w:proofErr w:type="spellEnd"/>
-      <w:r>
-        <w:rPr>
-          <w:rFonts w:asciiTheme="majorBidi" w:hAnsiTheme="majorBidi" w:cstheme="majorBidi"/>
-          <w:sz w:val="18"/>
-          <w:szCs w:val="18"/>
-        </w:rPr>
-        <w:t>=$(</w:t>
-      </w:r>
-      <w:proofErr w:type="spellStart"/>
-      <w:r>
-        <w:rPr>
-          <w:rFonts w:asciiTheme="majorBidi" w:hAnsiTheme="majorBidi" w:cstheme="majorBidi"/>
-          <w:sz w:val="18"/>
-          <w:szCs w:val="18"/>
-        </w:rPr>
-        <w:t>lscpu</w:t>
-      </w:r>
-      <w:proofErr w:type="spellEnd"/>
-      <w:r>
-        <w:rPr>
-          <w:rFonts w:asciiTheme="majorBidi" w:hAnsiTheme="majorBidi" w:cstheme="majorBidi"/>
-          <w:sz w:val="18"/>
-          <w:szCs w:val="18"/>
-        </w:rPr>
-        <w:t xml:space="preserve"> | grep "Model name" | awk -F ':' '{print $2}' | sed 's/^ *//g')</w:t>
-      </w:r>
-    </w:p>
-    <w:p>
-      <w:pPr>
-        <w:rPr>
-          <w:rFonts w:asciiTheme="majorBidi" w:hAnsiTheme="majorBidi" w:cstheme="majorBidi"/>
-          <w:sz w:val="18"/>
-          <w:szCs w:val="18"/>
-        </w:rPr>
-      </w:pPr>
-      <w:r>
-        <w:rPr>
-          <w:rFonts w:asciiTheme="majorBidi" w:hAnsiTheme="majorBidi" w:cstheme="majorBidi"/>
-          <w:sz w:val="18"/>
-          <w:szCs w:val="18"/>
-        </w:rPr>
-        <w:t xml:space="preserve">        </w:t>
-      </w:r>
-      <w:proofErr w:type="spellStart"/>
-      <w:r>
-        <w:rPr>
-          <w:rFonts w:asciiTheme="majorBidi" w:hAnsiTheme="majorBidi" w:cstheme="majorBidi"/>
-          <w:sz w:val="18"/>
-          <w:szCs w:val="18"/>
-        </w:rPr>
-        <w:t>cpu_cores</w:t>
-      </w:r>
-      <w:proofErr w:type="spellEnd"/>
-      <w:r>
-        <w:rPr>
-          <w:rFonts w:asciiTheme="majorBidi" w:hAnsiTheme="majorBidi" w:cstheme="majorBidi"/>
-          <w:sz w:val="18"/>
-          <w:szCs w:val="18"/>
-        </w:rPr>
-        <w:t>=$(</w:t>
-      </w:r>
-      <w:proofErr w:type="spellStart"/>
-      <w:r>
-        <w:rPr>
-          <w:rFonts w:asciiTheme="majorBidi" w:hAnsiTheme="majorBidi" w:cstheme="majorBidi"/>
-          <w:sz w:val="18"/>
-          <w:szCs w:val="18"/>
-        </w:rPr>
-        <w:t>lscpu</w:t>
-      </w:r>
-      <w:proofErr w:type="spellEnd"/>
-      <w:r>
-        <w:rPr>
-          <w:rFonts w:asciiTheme="majorBidi" w:hAnsiTheme="majorBidi" w:cstheme="majorBidi"/>
-          <w:sz w:val="18"/>
-          <w:szCs w:val="18"/>
-        </w:rPr>
-        <w:t xml:space="preserve"> | grep "^CPU(s):" | awk -F ':' '{print $2}' | sed 's/^ *//g')</w:t>
-      </w:r>
-    </w:p>
-    <w:p>
-      <w:pPr>
-        <w:rPr>
-          <w:rFonts w:asciiTheme="majorBidi" w:hAnsiTheme="majorBidi" w:cstheme="majorBidi"/>
-          <w:sz w:val="18"/>
-          <w:szCs w:val="18"/>
-        </w:rPr>
-      </w:pPr>
-      <w:r>
-        <w:rPr>
-          <w:rFonts w:asciiTheme="majorBidi" w:hAnsiTheme="majorBidi" w:cstheme="majorBidi"/>
-          <w:sz w:val="18"/>
-          <w:szCs w:val="18"/>
-        </w:rPr>
-        <w:t xml:space="preserve">        echo "CPU Model: $</w:t>
-      </w:r>
-      <w:proofErr w:type="spellStart"/>
-      <w:r>
-        <w:rPr>
-          <w:rFonts w:asciiTheme="majorBidi" w:hAnsiTheme="majorBidi" w:cstheme="majorBidi"/>
-          <w:sz w:val="18"/>
-          <w:szCs w:val="18"/>
-        </w:rPr>
-        <w:t>cpu_model</w:t>
-      </w:r>
-      <w:proofErr w:type="spellEnd"/>
-      <w:r>
-        <w:rPr>
-          <w:rFonts w:asciiTheme="majorBidi" w:hAnsiTheme="majorBidi" w:cstheme="majorBidi"/>
-          <w:sz w:val="18"/>
-          <w:szCs w:val="18"/>
-        </w:rPr>
-        <w:t>"</w:t>
-      </w:r>
-    </w:p>
-    <w:p>
-      <w:pPr>
-        <w:rPr>
-          <w:rFonts w:asciiTheme="majorBidi" w:hAnsiTheme="majorBidi" w:cstheme="majorBidi"/>
-          <w:sz w:val="18"/>
-          <w:szCs w:val="18"/>
-        </w:rPr>
-      </w:pPr>
-      <w:r>
-        <w:rPr>
-          <w:rFonts w:asciiTheme="majorBidi" w:hAnsiTheme="majorBidi" w:cstheme="majorBidi"/>
-          <w:sz w:val="18"/>
-          <w:szCs w:val="18"/>
-        </w:rPr>
-        <w:t xml:space="preserve">        echo "CPU Cores: $</w:t>
-      </w:r>
-      <w:proofErr w:type="spellStart"/>
-      <w:r>
-        <w:rPr>
-          <w:rFonts w:asciiTheme="majorBidi" w:hAnsiTheme="majorBidi" w:cstheme="majorBidi"/>
-          <w:sz w:val="18"/>
-          <w:szCs w:val="18"/>
-        </w:rPr>
-        <w:t>cpu_cores</w:t>
-      </w:r>
-      <w:proofErr w:type="spellEnd"/>
-      <w:r>
-        <w:rPr>
-          <w:rFonts w:asciiTheme="majorBidi" w:hAnsiTheme="majorBidi" w:cstheme="majorBidi"/>
-          <w:sz w:val="18"/>
-          <w:szCs w:val="18"/>
-        </w:rPr>
-        <w:t>"</w:t>
+        <w:t xml:space="preserve">        cpu_model=$(lscpu | grep "Model name" | awk -F ':' '{print $2}' | sed 's/^ *//g')</w:t>
+      </w:r>
+    </w:p>
+    <w:p>
+      <w:pPr>
+        <w:rPr>
+          <w:rFonts w:asciiTheme="majorBidi" w:hAnsiTheme="majorBidi" w:cstheme="majorBidi"/>
+          <w:sz w:val="18"/>
+          <w:szCs w:val="18"/>
+        </w:rPr>
+      </w:pPr>
+      <w:r>
+        <w:rPr>
+          <w:rFonts w:asciiTheme="majorBidi" w:hAnsiTheme="majorBidi" w:cstheme="majorBidi"/>
+          <w:sz w:val="18"/>
+          <w:szCs w:val="18"/>
+        </w:rPr>
+        <w:t xml:space="preserve">        cpu_cores=$(lscpu | grep "^CPU(s):" | awk -F ':' '{print $2}' | sed 's/^ *//g')</w:t>
+      </w:r>
+    </w:p>
+    <w:p>
+      <w:pPr>
+        <w:rPr>
+          <w:rFonts w:asciiTheme="majorBidi" w:hAnsiTheme="majorBidi" w:cstheme="majorBidi"/>
+          <w:sz w:val="18"/>
+          <w:szCs w:val="18"/>
+        </w:rPr>
+      </w:pPr>
+      <w:r>
+        <w:rPr>
+          <w:rFonts w:asciiTheme="majorBidi" w:hAnsiTheme="majorBidi" w:cstheme="majorBidi"/>
+          <w:sz w:val="18"/>
+          <w:szCs w:val="18"/>
+        </w:rPr>
+        <w:t xml:space="preserve">        echo "CPU Model: $cpu_model"</w:t>
+      </w:r>
+    </w:p>
+    <w:p>
+      <w:pPr>
+        <w:rPr>
+          <w:rFonts w:asciiTheme="majorBidi" w:hAnsiTheme="majorBidi" w:cstheme="majorBidi"/>
+          <w:sz w:val="18"/>
+          <w:szCs w:val="18"/>
+        </w:rPr>
+      </w:pPr>
+      <w:r>
+        <w:rPr>
+          <w:rFonts w:asciiTheme="majorBidi" w:hAnsiTheme="majorBidi" w:cstheme="majorBidi"/>
+          <w:sz w:val="18"/>
+          <w:szCs w:val="18"/>
+        </w:rPr>
+        <w:t xml:space="preserve">        echo "CPU Cores: $cpu_cores"</w:t>
       </w:r>
     </w:p>
     <w:p>
@@ -7074,60 +5751,24 @@
           <w:sz w:val="18"/>
           <w:szCs w:val="18"/>
         </w:rPr>
-        <w:t xml:space="preserve">    } | tee "$</w:t>
-      </w:r>
-      <w:proofErr w:type="spellStart"/>
-      <w:r>
-        <w:rPr>
-          <w:rFonts w:asciiTheme="majorBidi" w:hAnsiTheme="majorBidi" w:cstheme="majorBidi"/>
-          <w:sz w:val="18"/>
-          <w:szCs w:val="18"/>
-        </w:rPr>
-        <w:t>log_file</w:t>
-      </w:r>
-      <w:proofErr w:type="spellEnd"/>
-      <w:r>
-        <w:rPr>
-          <w:rFonts w:asciiTheme="majorBidi" w:hAnsiTheme="majorBidi" w:cstheme="majorBidi"/>
-          <w:sz w:val="18"/>
-          <w:szCs w:val="18"/>
-        </w:rPr>
-        <w:t>"</w:t>
-      </w:r>
-    </w:p>
-    <w:p>
-      <w:pPr>
-        <w:rPr>
-          <w:rFonts w:asciiTheme="majorBidi" w:hAnsiTheme="majorBidi" w:cstheme="majorBidi"/>
-          <w:sz w:val="18"/>
-          <w:szCs w:val="18"/>
-        </w:rPr>
-      </w:pPr>
-      <w:r>
-        <w:rPr>
-          <w:rFonts w:asciiTheme="majorBidi" w:hAnsiTheme="majorBidi" w:cstheme="majorBidi"/>
-          <w:sz w:val="18"/>
-          <w:szCs w:val="18"/>
-        </w:rPr>
-        <w:t xml:space="preserve">    echo "Memory and CPU data logged to $</w:t>
-      </w:r>
-      <w:proofErr w:type="spellStart"/>
-      <w:r>
-        <w:rPr>
-          <w:rFonts w:asciiTheme="majorBidi" w:hAnsiTheme="majorBidi" w:cstheme="majorBidi"/>
-          <w:sz w:val="18"/>
-          <w:szCs w:val="18"/>
-        </w:rPr>
-        <w:t>log_file</w:t>
-      </w:r>
-      <w:proofErr w:type="spellEnd"/>
-      <w:r>
-        <w:rPr>
-          <w:rFonts w:asciiTheme="majorBidi" w:hAnsiTheme="majorBidi" w:cstheme="majorBidi"/>
-          <w:sz w:val="18"/>
-          <w:szCs w:val="18"/>
-        </w:rPr>
-        <w:t>"</w:t>
+        <w:t xml:space="preserve">    } | tee "$log_file"</w:t>
+      </w:r>
+    </w:p>
+    <w:p>
+      <w:pPr>
+        <w:rPr>
+          <w:rFonts w:asciiTheme="majorBidi" w:hAnsiTheme="majorBidi" w:cstheme="majorBidi"/>
+          <w:sz w:val="18"/>
+          <w:szCs w:val="18"/>
+        </w:rPr>
+      </w:pPr>
+      <w:r>
+        <w:rPr>
+          <w:rFonts w:asciiTheme="majorBidi" w:hAnsiTheme="majorBidi" w:cstheme="majorBidi"/>
+          <w:sz w:val="18"/>
+          <w:szCs w:val="18"/>
+        </w:rPr>
+        <w:t xml:space="preserve">    echo "Memory and CPU data logged to $log_file"</w:t>
       </w:r>
     </w:p>
     <w:p>
@@ -7198,7 +5839,6 @@
           <w:szCs w:val="18"/>
         </w:rPr>
       </w:pPr>
-      <w:proofErr w:type="spellStart"/>
       <w:r>
         <w:rPr>
           <w:rFonts w:asciiTheme="majorBidi" w:hAnsiTheme="majorBidi" w:cstheme="majorBidi"/>
@@ -7207,17 +5847,15 @@
         </w:rPr>
         <w:t>log_disk_usage</w:t>
       </w:r>
-      <w:proofErr w:type="spellEnd"/>
-    </w:p>
-    <w:p>
-      <w:pPr>
-        <w:rPr>
-          <w:rFonts w:asciiTheme="majorBidi" w:hAnsiTheme="majorBidi" w:cstheme="majorBidi"/>
-          <w:sz w:val="18"/>
-          <w:szCs w:val="18"/>
-        </w:rPr>
-      </w:pPr>
-      <w:proofErr w:type="spellStart"/>
+    </w:p>
+    <w:p>
+      <w:pPr>
+        <w:rPr>
+          <w:rFonts w:asciiTheme="majorBidi" w:hAnsiTheme="majorBidi" w:cstheme="majorBidi"/>
+          <w:sz w:val="18"/>
+          <w:szCs w:val="18"/>
+        </w:rPr>
+      </w:pPr>
       <w:r>
         <w:rPr>
           <w:rFonts w:asciiTheme="majorBidi" w:hAnsiTheme="majorBidi" w:cstheme="majorBidi"/>
@@ -7226,7 +5864,6 @@
         </w:rPr>
         <w:t>log_memory_cpu_info</w:t>
       </w:r>
-      <w:proofErr w:type="spellEnd"/>
     </w:p>
     <w:p>
       <w:pPr>
@@ -7317,7 +5954,7 @@
         </w:rPr>
         <w:lastRenderedPageBreak/>
         <w:drawing>
-          <wp:inline distT="0" distB="0" distL="0" distR="0" wp14:anchorId="7B7DBF04" wp14:editId="5E5D7D83">
+          <wp:inline distT="0" distB="0" distL="0" distR="0" wp14:anchorId="7B7DBF04" wp14:editId="2314ADA0">
             <wp:extent cx="5981700" cy="3436620"/>
             <wp:effectExtent l="0" t="0" r="0" b="0"/>
             <wp:docPr id="64083518" name="Picture 8"/>
@@ -8591,6 +7228,95 @@
     </w:lvl>
   </w:abstractNum>
   <w:abstractNum w:abstractNumId="10" w15:restartNumberingAfterBreak="0">
+    <w:nsid w:val="64FC6B4B"/>
+    <w:multiLevelType w:val="hybridMultilevel"/>
+    <w:tmpl w:val="59BA9476"/>
+    <w:lvl w:ilvl="0" w:tplc="A6F0E114">
+      <w:start w:val="1"/>
+      <w:numFmt w:val="decimal"/>
+      <w:lvlText w:val="%1-"/>
+      <w:lvlJc w:val="left"/>
+      <w:pPr>
+        <w:ind w:left="720" w:hanging="360"/>
+      </w:pPr>
+      <w:rPr>
+        <w:rFonts w:hint="default"/>
+      </w:rPr>
+    </w:lvl>
+    <w:lvl w:ilvl="1" w:tplc="04090019" w:tentative="1">
+      <w:start w:val="1"/>
+      <w:numFmt w:val="lowerLetter"/>
+      <w:lvlText w:val="%2."/>
+      <w:lvlJc w:val="left"/>
+      <w:pPr>
+        <w:ind w:left="1440" w:hanging="360"/>
+      </w:pPr>
+    </w:lvl>
+    <w:lvl w:ilvl="2" w:tplc="0409001B" w:tentative="1">
+      <w:start w:val="1"/>
+      <w:numFmt w:val="lowerRoman"/>
+      <w:lvlText w:val="%3."/>
+      <w:lvlJc w:val="right"/>
+      <w:pPr>
+        <w:ind w:left="2160" w:hanging="180"/>
+      </w:pPr>
+    </w:lvl>
+    <w:lvl w:ilvl="3" w:tplc="0409000F" w:tentative="1">
+      <w:start w:val="1"/>
+      <w:numFmt w:val="decimal"/>
+      <w:lvlText w:val="%4."/>
+      <w:lvlJc w:val="left"/>
+      <w:pPr>
+        <w:ind w:left="2880" w:hanging="360"/>
+      </w:pPr>
+    </w:lvl>
+    <w:lvl w:ilvl="4" w:tplc="04090019" w:tentative="1">
+      <w:start w:val="1"/>
+      <w:numFmt w:val="lowerLetter"/>
+      <w:lvlText w:val="%5."/>
+      <w:lvlJc w:val="left"/>
+      <w:pPr>
+        <w:ind w:left="3600" w:hanging="360"/>
+      </w:pPr>
+    </w:lvl>
+    <w:lvl w:ilvl="5" w:tplc="0409001B" w:tentative="1">
+      <w:start w:val="1"/>
+      <w:numFmt w:val="lowerRoman"/>
+      <w:lvlText w:val="%6."/>
+      <w:lvlJc w:val="right"/>
+      <w:pPr>
+        <w:ind w:left="4320" w:hanging="180"/>
+      </w:pPr>
+    </w:lvl>
+    <w:lvl w:ilvl="6" w:tplc="0409000F" w:tentative="1">
+      <w:start w:val="1"/>
+      <w:numFmt w:val="decimal"/>
+      <w:lvlText w:val="%7."/>
+      <w:lvlJc w:val="left"/>
+      <w:pPr>
+        <w:ind w:left="5040" w:hanging="360"/>
+      </w:pPr>
+    </w:lvl>
+    <w:lvl w:ilvl="7" w:tplc="04090019" w:tentative="1">
+      <w:start w:val="1"/>
+      <w:numFmt w:val="lowerLetter"/>
+      <w:lvlText w:val="%8."/>
+      <w:lvlJc w:val="left"/>
+      <w:pPr>
+        <w:ind w:left="5760" w:hanging="360"/>
+      </w:pPr>
+    </w:lvl>
+    <w:lvl w:ilvl="8" w:tplc="0409001B" w:tentative="1">
+      <w:start w:val="1"/>
+      <w:numFmt w:val="lowerRoman"/>
+      <w:lvlText w:val="%9."/>
+      <w:lvlJc w:val="right"/>
+      <w:pPr>
+        <w:ind w:left="6480" w:hanging="180"/>
+      </w:pPr>
+    </w:lvl>
+  </w:abstractNum>
+  <w:abstractNum w:abstractNumId="11" w15:restartNumberingAfterBreak="0">
     <w:nsid w:val="6B6A1541"/>
     <w:multiLevelType w:val="hybridMultilevel"/>
     <w:tmpl w:val="AD5A02B0"/>
@@ -8679,7 +7405,7 @@
       </w:pPr>
     </w:lvl>
   </w:abstractNum>
-  <w:abstractNum w:abstractNumId="11" w15:restartNumberingAfterBreak="0">
+  <w:abstractNum w:abstractNumId="12" w15:restartNumberingAfterBreak="0">
     <w:nsid w:val="6DA05E7D"/>
     <w:multiLevelType w:val="hybridMultilevel"/>
     <w:tmpl w:val="FD12674E"/>
@@ -8770,7 +7496,7 @@
       </w:pPr>
     </w:lvl>
   </w:abstractNum>
-  <w:abstractNum w:abstractNumId="12" w15:restartNumberingAfterBreak="0">
+  <w:abstractNum w:abstractNumId="13" w15:restartNumberingAfterBreak="0">
     <w:nsid w:val="6FA43AE0"/>
     <w:multiLevelType w:val="hybridMultilevel"/>
     <w:tmpl w:val="18025876"/>
@@ -8875,13 +7601,13 @@
     <w:abstractNumId w:val="5"/>
   </w:num>
   <w:num w:numId="6" w16cid:durableId="1832333920">
-    <w:abstractNumId w:val="10"/>
+    <w:abstractNumId w:val="11"/>
   </w:num>
   <w:num w:numId="7" w16cid:durableId="371075741">
-    <w:abstractNumId w:val="12"/>
+    <w:abstractNumId w:val="13"/>
   </w:num>
   <w:num w:numId="8" w16cid:durableId="854415590">
-    <w:abstractNumId w:val="11"/>
+    <w:abstractNumId w:val="12"/>
   </w:num>
   <w:num w:numId="9" w16cid:durableId="588268649">
     <w:abstractNumId w:val="3"/>
@@ -8897,6 +7623,9 @@
   </w:num>
   <w:num w:numId="13" w16cid:durableId="1802382251">
     <w:abstractNumId w:val="8"/>
+  </w:num>
+  <w:num w:numId="14" w16cid:durableId="1710180752">
+    <w:abstractNumId w:val="10"/>
   </w:num>
   <w:numIdMacAtCleanup w:val="7"/>
 </w:numbering>
@@ -9398,6 +8127,7 @@
   <w:style w:type="character" w:default="1" w:styleId="DefaultParagraphFont">
     <w:name w:val="Default Paragraph Font"/>
     <w:uiPriority w:val="1"/>
+    <w:semiHidden/>
     <w:unhideWhenUsed/>
   </w:style>
   <w:style w:type="table" w:default="1" w:styleId="TableNormal">
@@ -10718,6 +9448,10 @@
 </file>
 
 <file path=customXml/item1.xml><?xml version="1.0" encoding="utf-8"?>
+<b:Sources xmlns:b="http://schemas.openxmlformats.org/officeDocument/2006/bibliography" xmlns="http://schemas.openxmlformats.org/officeDocument/2006/bibliography" SelectedStyle="\SIST02.XSL" StyleName="SIST02"/>
+</file>
+
+<file path=customXml/item2.xml><?xml version="1.0" encoding="utf-8"?>
 <?mso-contentType ?>
 <FormTemplates xmlns="http://schemas.microsoft.com/sharepoint/v3/contenttype/forms">
   <Display>DocumentLibraryForm</Display>
@@ -10726,11 +9460,18 @@
 </FormTemplates>
 </file>
 
-<file path=customXml/item2.xml><?xml version="1.0" encoding="utf-8"?>
-<b:Sources xmlns:b="http://schemas.openxmlformats.org/officeDocument/2006/bibliography" xmlns="http://schemas.openxmlformats.org/officeDocument/2006/bibliography" SelectedStyle="\SIST02.XSL" StyleName="SIST02"/>
+<file path=customXml/item3.xml><?xml version="1.0" encoding="utf-8"?>
+<p:properties xmlns:p="http://schemas.microsoft.com/office/2006/metadata/properties" xmlns:xsi="http://www.w3.org/2001/XMLSchema-instance" xmlns:pc="http://schemas.microsoft.com/office/infopath/2007/PartnerControls">
+  <documentManagement>
+    <TaxCatchAll xmlns="9e9cee64-c453-4b07-ad2f-5395865fd323" xsi:nil="true"/>
+    <lcf76f155ced4ddcb4097134ff3c332f xmlns="e34e812c-581d-4377-aebb-769489f3b06a">
+      <Terms xmlns="http://schemas.microsoft.com/office/infopath/2007/PartnerControls"/>
+    </lcf76f155ced4ddcb4097134ff3c332f>
+  </documentManagement>
+</p:properties>
 </file>
 
-<file path=customXml/item3.xml><?xml version="1.0" encoding="utf-8"?>
+<file path=customXml/item4.xml><?xml version="1.0" encoding="utf-8"?>
 <ct:contentTypeSchema xmlns:ct="http://schemas.microsoft.com/office/2006/metadata/contentType" xmlns:ma="http://schemas.microsoft.com/office/2006/metadata/properties/metaAttributes" ct:_="" ma:_="" ma:contentTypeName="Document" ma:contentTypeID="0x010100B4F34C1B5322F7499C2A0370F0E9CF87" ma:contentTypeVersion="15" ma:contentTypeDescription="Create a new document." ma:contentTypeScope="" ma:versionID="d1ee937cdf836c0e7db071043c5084dc">
   <xsd:schema xmlns:xsd="http://www.w3.org/2001/XMLSchema" xmlns:xs="http://www.w3.org/2001/XMLSchema" xmlns:p="http://schemas.microsoft.com/office/2006/metadata/properties" xmlns:ns2="e34e812c-581d-4377-aebb-769489f3b06a" xmlns:ns3="9e9cee64-c453-4b07-ad2f-5395865fd323" targetNamespace="http://schemas.microsoft.com/office/2006/metadata/properties" ma:root="true" ma:fieldsID="67e77b920bf29f4b75caeb0b43c44cdc" ns2:_="" ns3:_="">
     <xsd:import namespace="e34e812c-581d-4377-aebb-769489f3b06a"/>
@@ -10967,18 +9708,15 @@
 </ct:contentTypeSchema>
 </file>
 
-<file path=customXml/item4.xml><?xml version="1.0" encoding="utf-8"?>
-<p:properties xmlns:p="http://schemas.microsoft.com/office/2006/metadata/properties" xmlns:xsi="http://www.w3.org/2001/XMLSchema-instance" xmlns:pc="http://schemas.microsoft.com/office/infopath/2007/PartnerControls">
-  <documentManagement>
-    <TaxCatchAll xmlns="9e9cee64-c453-4b07-ad2f-5395865fd323" xsi:nil="true"/>
-    <lcf76f155ced4ddcb4097134ff3c332f xmlns="e34e812c-581d-4377-aebb-769489f3b06a">
-      <Terms xmlns="http://schemas.microsoft.com/office/infopath/2007/PartnerControls"/>
-    </lcf76f155ced4ddcb4097134ff3c332f>
-  </documentManagement>
-</p:properties>
+<file path=customXml/itemProps1.xml><?xml version="1.0" encoding="utf-8"?>
+<ds:datastoreItem xmlns:ds="http://schemas.openxmlformats.org/officeDocument/2006/customXml" ds:itemID="{7C435343-0015-406D-919B-609B7984309D}">
+  <ds:schemaRefs>
+    <ds:schemaRef ds:uri="http://schemas.openxmlformats.org/officeDocument/2006/bibliography"/>
+  </ds:schemaRefs>
+</ds:datastoreItem>
 </file>
 
-<file path=customXml/itemProps1.xml><?xml version="1.0" encoding="utf-8"?>
+<file path=customXml/itemProps2.xml><?xml version="1.0" encoding="utf-8"?>
 <ds:datastoreItem xmlns:ds="http://schemas.openxmlformats.org/officeDocument/2006/customXml" ds:itemID="{E1A1C6F8-3B74-46F7-AF71-6CD48779A85A}">
   <ds:schemaRefs>
     <ds:schemaRef ds:uri="http://schemas.microsoft.com/sharepoint/v3/contenttype/forms"/>
@@ -10986,15 +9724,18 @@
 </ds:datastoreItem>
 </file>
 
-<file path=customXml/itemProps2.xml><?xml version="1.0" encoding="utf-8"?>
-<ds:datastoreItem xmlns:ds="http://schemas.openxmlformats.org/officeDocument/2006/customXml" ds:itemID="{7C435343-0015-406D-919B-609B7984309D}">
+<file path=customXml/itemProps3.xml><?xml version="1.0" encoding="utf-8"?>
+<ds:datastoreItem xmlns:ds="http://schemas.openxmlformats.org/officeDocument/2006/customXml" ds:itemID="{0AA3DCE3-5E15-41E1-BFD9-79DB0A7D8A51}">
   <ds:schemaRefs>
-    <ds:schemaRef ds:uri="http://schemas.openxmlformats.org/officeDocument/2006/bibliography"/>
+    <ds:schemaRef ds:uri="http://schemas.microsoft.com/office/2006/metadata/properties"/>
+    <ds:schemaRef ds:uri="http://schemas.microsoft.com/office/infopath/2007/PartnerControls"/>
+    <ds:schemaRef ds:uri="9e9cee64-c453-4b07-ad2f-5395865fd323"/>
+    <ds:schemaRef ds:uri="e34e812c-581d-4377-aebb-769489f3b06a"/>
   </ds:schemaRefs>
 </ds:datastoreItem>
 </file>
 
-<file path=customXml/itemProps3.xml><?xml version="1.0" encoding="utf-8"?>
+<file path=customXml/itemProps4.xml><?xml version="1.0" encoding="utf-8"?>
 <ds:datastoreItem xmlns:ds="http://schemas.openxmlformats.org/officeDocument/2006/customXml" ds:itemID="{CC7374F5-7112-4D3F-9054-5400CFDCF9FE}">
   <ds:schemaRefs>
     <ds:schemaRef ds:uri="http://schemas.microsoft.com/office/2006/metadata/contentType"/>
@@ -11011,15 +9752,4 @@
     <ds:schemaRef ds:uri="http://schemas.microsoft.com/internal/obd"/>
   </ds:schemaRefs>
 </ds:datastoreItem>
-</file>
-
-<file path=customXml/itemProps4.xml><?xml version="1.0" encoding="utf-8"?>
-<ds:datastoreItem xmlns:ds="http://schemas.openxmlformats.org/officeDocument/2006/customXml" ds:itemID="{0AA3DCE3-5E15-41E1-BFD9-79DB0A7D8A51}">
-  <ds:schemaRefs>
-    <ds:schemaRef ds:uri="http://schemas.microsoft.com/office/2006/metadata/properties"/>
-    <ds:schemaRef ds:uri="http://schemas.microsoft.com/office/infopath/2007/PartnerControls"/>
-    <ds:schemaRef ds:uri="9e9cee64-c453-4b07-ad2f-5395865fd323"/>
-    <ds:schemaRef ds:uri="e34e812c-581d-4377-aebb-769489f3b06a"/>
-  </ds:schemaRefs>
-</ds:datastoreItem>
 </file>
</xml_diff>